<commit_message>
Updating and working on new documentation
</commit_message>
<xml_diff>
--- a/Documentation/The QControl Toolkit.docx
+++ b/Documentation/The QControl Toolkit.docx
@@ -10,7 +10,6 @@
           <w:docPartUnique/>
         </w:docPartObj>
       </w:sdtPr>
-      <w:sdtEndPr/>
       <w:sdtContent>
         <w:p>
           <w:r>
@@ -20,7 +19,7 @@
             <mc:AlternateContent>
               <mc:Choice Requires="wpg">
                 <w:drawing>
-                  <wp:anchor distT="0" distB="0" distL="114300" distR="114300" simplePos="0" relativeHeight="251691008" behindDoc="0" locked="0" layoutInCell="1" allowOverlap="1" wp14:anchorId="5009F66D" wp14:editId="293FA57E">
+                  <wp:anchor distT="0" distB="0" distL="114300" distR="114300" simplePos="0" relativeHeight="251691008" behindDoc="0" locked="0" layoutInCell="1" allowOverlap="1" wp14:anchorId="7A2FD3C6" wp14:editId="17DC4F3D">
                     <wp:simplePos x="0" y="0"/>
                     <wp:positionH relativeFrom="page">
                       <wp:align>center</wp:align>
@@ -267,12 +266,12 @@
               </mc:Choice>
               <mc:Fallback>
                 <w:pict>
-                  <v:group w14:anchorId="76162A05" id="Group 149" o:spid="_x0000_s1026" style="position:absolute;margin-left:0;margin-top:0;width:8in;height:95.7pt;z-index:251691008;mso-width-percent:941;mso-height-percent:121;mso-top-percent:23;mso-position-horizontal:center;mso-position-horizontal-relative:page;mso-position-vertical-relative:page;mso-width-percent:941;mso-height-percent:121;mso-top-percent:23" coordorigin="" coordsize="73152,12161" o:gfxdata="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">
-                    <v:shape id="Rectangle 51" o:spid="_x0000_s1027" style="position:absolute;width:73152;height:11303;visibility:visible;mso-wrap-style:square;v-text-anchor:middle" coordsize="7312660,1129665" o:gfxdata="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" path="m,l7312660,r,1129665l3619500,733425,,1091565,,xe" fillcolor="#5b9bd5 [3204]" stroked="f" strokeweight="1pt">
+                  <v:group w14:anchorId="0ADDE354" id="Group 149" o:spid="_x0000_s1026" style="position:absolute;margin-left:0;margin-top:0;width:8in;height:95.7pt;z-index:251691008;mso-width-percent:941;mso-height-percent:121;mso-top-percent:23;mso-position-horizontal:center;mso-position-horizontal-relative:page;mso-position-vertical-relative:page;mso-width-percent:941;mso-height-percent:121;mso-top-percent:23" coordorigin="" coordsize="73152,12161" o:gfxdata="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">
+                    <v:shape id="Rectangle 51" o:spid="_x0000_s1027" style="position:absolute;width:73152;height:11303;visibility:visible;mso-wrap-style:square;v-text-anchor:middle" coordsize="7312660,1129665" o:gfxdata="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" path="m,l7312660,r,1129665l3619500,733425,,1091565,,xe" fillcolor="#005f5f [3204]" stroked="f" strokeweight="1pt">
                       <v:stroke joinstyle="miter"/>
                       <v:path arrowok="t" o:connecttype="custom" o:connectlocs="0,0;7315200,0;7315200,1130373;3620757,733885;0,1092249;0,0" o:connectangles="0,0,0,0,0,0"/>
                     </v:shape>
-                    <v:rect id="Rectangle 151" o:spid="_x0000_s1028" style="position:absolute;width:73152;height:12161;visibility:visible;mso-wrap-style:square;v-text-anchor:middle" o:gfxdata="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" stroked="f" strokeweight="1pt">
+                    <v:rect id="Rectangle 151" o:spid="_x0000_s1028" style="position:absolute;width:73152;height:12161;visibility:visible;mso-wrap-style:square;v-text-anchor:middle" o:gfxdata="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" stroked="f" strokeweight="1pt">
                       <v:fill r:id="rId10" o:title="" recolor="t" rotate="t" type="frame"/>
                     </v:rect>
                     <w10:wrap anchorx="page" anchory="page"/>
@@ -287,10 +286,80 @@
             <w:rPr>
               <w:noProof/>
             </w:rPr>
+            <w:drawing>
+              <wp:anchor distT="0" distB="0" distL="114300" distR="114300" simplePos="0" relativeHeight="251692032" behindDoc="0" locked="0" layoutInCell="1" allowOverlap="1" wp14:anchorId="4E398AC3" wp14:editId="0E60E4E0">
+                <wp:simplePos x="0" y="0"/>
+                <wp:positionH relativeFrom="column">
+                  <wp:posOffset>-348615</wp:posOffset>
+                </wp:positionH>
+                <wp:positionV relativeFrom="paragraph">
+                  <wp:posOffset>594360</wp:posOffset>
+                </wp:positionV>
+                <wp:extent cx="1779905" cy="2089785"/>
+                <wp:effectExtent l="38100" t="38100" r="86995" b="100965"/>
+                <wp:wrapNone/>
+                <wp:docPr id="4" name="Picture 4"/>
+                <wp:cNvGraphicFramePr>
+                  <a:graphicFrameLocks xmlns:a="http://schemas.openxmlformats.org/drawingml/2006/main" noChangeAspect="1"/>
+                </wp:cNvGraphicFramePr>
+                <a:graphic xmlns:a="http://schemas.openxmlformats.org/drawingml/2006/main">
+                  <a:graphicData uri="http://schemas.openxmlformats.org/drawingml/2006/picture">
+                    <pic:pic xmlns:pic="http://schemas.openxmlformats.org/drawingml/2006/picture">
+                      <pic:nvPicPr>
+                        <pic:cNvPr id="0" name="Picture 24" descr="C:\Users\Quentin\AppData\Local\Microsoft\Windows\INetCache\Content.Word\Control Classes.jpg"/>
+                        <pic:cNvPicPr>
+                          <a:picLocks noChangeAspect="1" noChangeArrowheads="1"/>
+                        </pic:cNvPicPr>
+                      </pic:nvPicPr>
+                      <pic:blipFill>
+                        <a:blip r:embed="rId11" cstate="print">
+                          <a:extLst>
+                            <a:ext uri="{28A0092B-C50C-407E-A947-70E740481C1C}">
+                              <a14:useLocalDpi xmlns:a14="http://schemas.microsoft.com/office/drawing/2010/main" val="0"/>
+                            </a:ext>
+                          </a:extLst>
+                        </a:blip>
+                        <a:stretch>
+                          <a:fillRect/>
+                        </a:stretch>
+                      </pic:blipFill>
+                      <pic:spPr bwMode="auto">
+                        <a:xfrm>
+                          <a:off x="0" y="0"/>
+                          <a:ext cx="1779905" cy="2089785"/>
+                        </a:xfrm>
+                        <a:prstGeom prst="rect">
+                          <a:avLst/>
+                        </a:prstGeom>
+                        <a:noFill/>
+                        <a:ln>
+                          <a:noFill/>
+                        </a:ln>
+                        <a:effectLst>
+                          <a:outerShdw blurRad="50800" dist="38100" dir="2700000" algn="tl" rotWithShape="0">
+                            <a:prstClr val="black">
+                              <a:alpha val="40000"/>
+                            </a:prstClr>
+                          </a:outerShdw>
+                        </a:effectLst>
+                      </pic:spPr>
+                    </pic:pic>
+                  </a:graphicData>
+                </a:graphic>
+                <wp14:sizeRelH relativeFrom="margin">
+                  <wp14:pctWidth>0</wp14:pctWidth>
+                </wp14:sizeRelH>
+              </wp:anchor>
+            </w:drawing>
+          </w:r>
+          <w:r>
+            <w:rPr>
+              <w:noProof/>
+            </w:rPr>
             <mc:AlternateContent>
               <mc:Choice Requires="wps">
                 <w:drawing>
-                  <wp:anchor distT="0" distB="0" distL="114300" distR="114300" simplePos="0" relativeHeight="251689984" behindDoc="0" locked="0" layoutInCell="1" allowOverlap="1" wp14:anchorId="00216A0C" wp14:editId="1CEE0789">
+                  <wp:anchor distT="0" distB="0" distL="114300" distR="114300" simplePos="0" relativeHeight="251689984" behindDoc="0" locked="0" layoutInCell="1" allowOverlap="1" wp14:anchorId="79D897D2" wp14:editId="331CD0E5">
                     <wp:simplePos x="0" y="0"/>
                     <wp:positionH relativeFrom="margin">
                       <wp:align>center</wp:align>
@@ -350,7 +419,6 @@
                                   <w:dataBinding w:prefixMappings="xmlns:ns0='http://schemas.microsoft.com/office/2006/coverPageProps' " w:xpath="/ns0:CoverPageProperties[1]/ns0:Abstract[1]" w:storeItemID="{55AF091B-3C7A-41E3-B477-F2FDAA23CFDA}"/>
                                   <w:text w:multiLine="1"/>
                                 </w:sdtPr>
-                                <w:sdtEndPr/>
                                 <w:sdtContent>
                                   <w:p>
                                     <w:pPr>
@@ -394,7 +462,7 @@
               </mc:Choice>
               <mc:Fallback>
                 <w:pict>
-                  <v:shapetype w14:anchorId="00216A0C" id="_x0000_t202" coordsize="21600,21600" o:spt="202" path="m,l,21600r21600,l21600,xe">
+                  <v:shapetype w14:anchorId="79D897D2" id="_x0000_t202" coordsize="21600,21600" o:spt="202" path="m,l,21600r21600,l21600,xe">
                     <v:stroke joinstyle="miter"/>
                     <v:path gradientshapeok="t" o:connecttype="rect"/>
                   </v:shapetype>
@@ -414,7 +482,6 @@
                             <w:dataBinding w:prefixMappings="xmlns:ns0='http://schemas.microsoft.com/office/2006/coverPageProps' " w:xpath="/ns0:CoverPageProperties[1]/ns0:Abstract[1]" w:storeItemID="{55AF091B-3C7A-41E3-B477-F2FDAA23CFDA}"/>
                             <w:text w:multiLine="1"/>
                           </w:sdtPr>
-                          <w:sdtEndPr/>
                           <w:sdtContent>
                             <w:p>
                               <w:pPr>
@@ -448,71 +515,10 @@
             <w:rPr>
               <w:noProof/>
             </w:rPr>
-            <w:drawing>
-              <wp:anchor distT="0" distB="0" distL="114300" distR="114300" simplePos="0" relativeHeight="251692032" behindDoc="0" locked="0" layoutInCell="1" allowOverlap="1" wp14:anchorId="66DA9D0C" wp14:editId="6BC7C380">
-                <wp:simplePos x="0" y="0"/>
-                <wp:positionH relativeFrom="column">
-                  <wp:posOffset>-534035</wp:posOffset>
-                </wp:positionH>
-                <wp:positionV relativeFrom="paragraph">
-                  <wp:posOffset>592455</wp:posOffset>
-                </wp:positionV>
-                <wp:extent cx="2149475" cy="2089785"/>
-                <wp:effectExtent l="0" t="0" r="3175" b="5715"/>
-                <wp:wrapNone/>
-                <wp:docPr id="4" name="Picture 4" descr="C:\Users\Quentin\AppData\Local\Microsoft\Windows\INetCache\Content.Word\Control Classes.jpg"/>
-                <wp:cNvGraphicFramePr>
-                  <a:graphicFrameLocks xmlns:a="http://schemas.openxmlformats.org/drawingml/2006/main" noChangeAspect="1"/>
-                </wp:cNvGraphicFramePr>
-                <a:graphic xmlns:a="http://schemas.openxmlformats.org/drawingml/2006/main">
-                  <a:graphicData uri="http://schemas.openxmlformats.org/drawingml/2006/picture">
-                    <pic:pic xmlns:pic="http://schemas.openxmlformats.org/drawingml/2006/picture">
-                      <pic:nvPicPr>
-                        <pic:cNvPr id="0" name="Picture 24" descr="C:\Users\Quentin\AppData\Local\Microsoft\Windows\INetCache\Content.Word\Control Classes.jpg"/>
-                        <pic:cNvPicPr>
-                          <a:picLocks noChangeAspect="1" noChangeArrowheads="1"/>
-                        </pic:cNvPicPr>
-                      </pic:nvPicPr>
-                      <pic:blipFill>
-                        <a:blip r:embed="rId11">
-                          <a:extLst>
-                            <a:ext uri="{28A0092B-C50C-407E-A947-70E740481C1C}">
-                              <a14:useLocalDpi xmlns:a14="http://schemas.microsoft.com/office/drawing/2010/main" val="0"/>
-                            </a:ext>
-                          </a:extLst>
-                        </a:blip>
-                        <a:srcRect/>
-                        <a:stretch>
-                          <a:fillRect/>
-                        </a:stretch>
-                      </pic:blipFill>
-                      <pic:spPr bwMode="auto">
-                        <a:xfrm>
-                          <a:off x="0" y="0"/>
-                          <a:ext cx="2149475" cy="2089785"/>
-                        </a:xfrm>
-                        <a:prstGeom prst="rect">
-                          <a:avLst/>
-                        </a:prstGeom>
-                        <a:noFill/>
-                        <a:ln>
-                          <a:noFill/>
-                        </a:ln>
-                      </pic:spPr>
-                    </pic:pic>
-                  </a:graphicData>
-                </a:graphic>
-              </wp:anchor>
-            </w:drawing>
-          </w:r>
-          <w:r>
-            <w:rPr>
-              <w:noProof/>
-            </w:rPr>
             <mc:AlternateContent>
               <mc:Choice Requires="wps">
                 <w:drawing>
-                  <wp:anchor distT="0" distB="0" distL="114300" distR="114300" simplePos="0" relativeHeight="251687936" behindDoc="0" locked="0" layoutInCell="1" allowOverlap="1" wp14:anchorId="60868263" wp14:editId="2344EE3A">
+                  <wp:anchor distT="0" distB="0" distL="114300" distR="114300" simplePos="0" relativeHeight="251687936" behindDoc="0" locked="0" layoutInCell="1" allowOverlap="1" wp14:anchorId="12E5F780" wp14:editId="38802E58">
                     <wp:simplePos x="0" y="0"/>
                     <wp:positionH relativeFrom="margin">
                       <wp:align>center</wp:align>
@@ -563,7 +569,7 @@
                                 <w:pPr>
                                   <w:jc w:val="right"/>
                                   <w:rPr>
-                                    <w:color w:val="5B9BD5" w:themeColor="accent1"/>
+                                    <w:color w:val="005F5F" w:themeColor="accent1"/>
                                     <w:sz w:val="64"/>
                                     <w:szCs w:val="64"/>
                                   </w:rPr>
@@ -572,7 +578,7 @@
                                   <w:sdtPr>
                                     <w:rPr>
                                       <w:caps/>
-                                      <w:color w:val="5B9BD5" w:themeColor="accent1"/>
+                                      <w:color w:val="005F5F" w:themeColor="accent1"/>
                                       <w:sz w:val="64"/>
                                       <w:szCs w:val="64"/>
                                     </w:rPr>
@@ -582,12 +588,11 @@
                                     <w:dataBinding w:prefixMappings="xmlns:ns0='http://purl.org/dc/elements/1.1/' xmlns:ns1='http://schemas.openxmlformats.org/package/2006/metadata/core-properties' " w:xpath="/ns1:coreProperties[1]/ns0:title[1]" w:storeItemID="{6C3C8BC8-F283-45AE-878A-BAB7291924A1}"/>
                                     <w:text w:multiLine="1"/>
                                   </w:sdtPr>
-                                  <w:sdtEndPr/>
                                   <w:sdtContent>
                                     <w:r>
                                       <w:rPr>
                                         <w:caps/>
-                                        <w:color w:val="5B9BD5" w:themeColor="accent1"/>
+                                        <w:color w:val="005F5F" w:themeColor="accent1"/>
                                         <w:sz w:val="64"/>
                                         <w:szCs w:val="64"/>
                                       </w:rPr>
@@ -609,7 +614,6 @@
                                   <w:dataBinding w:prefixMappings="xmlns:ns0='http://purl.org/dc/elements/1.1/' xmlns:ns1='http://schemas.openxmlformats.org/package/2006/metadata/core-properties' " w:xpath="/ns1:coreProperties[1]/ns0:subject[1]" w:storeItemID="{6C3C8BC8-F283-45AE-878A-BAB7291924A1}"/>
                                   <w:text/>
                                 </w:sdtPr>
-                                <w:sdtEndPr/>
                                 <w:sdtContent>
                                   <w:p>
                                     <w:pPr>
@@ -654,14 +658,14 @@
               </mc:Choice>
               <mc:Fallback>
                 <w:pict>
-                  <v:shape w14:anchorId="60868263" id="Text Box 154" o:spid="_x0000_s1027" type="#_x0000_t202" style="position:absolute;margin-left:0;margin-top:118.5pt;width:8in;height:185pt;z-index:251687936;visibility:visible;mso-wrap-style:square;mso-width-percent:941;mso-height-percent:0;mso-wrap-distance-left:9pt;mso-wrap-distance-top:0;mso-wrap-distance-right:9pt;mso-wrap-distance-bottom:0;mso-position-horizontal:center;mso-position-horizontal-relative:margin;mso-position-vertical:absolute;mso-position-vertical-relative:page;mso-width-percent:941;mso-height-percent:0;mso-width-relative:page;mso-height-relative:page;v-text-anchor:bottom" o:gfxdata="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" filled="f" stroked="f" strokeweight=".5pt">
+                  <v:shape w14:anchorId="12E5F780" id="Text Box 154" o:spid="_x0000_s1027" type="#_x0000_t202" style="position:absolute;margin-left:0;margin-top:118.5pt;width:8in;height:185pt;z-index:251687936;visibility:visible;mso-wrap-style:square;mso-width-percent:941;mso-height-percent:0;mso-wrap-distance-left:9pt;mso-wrap-distance-top:0;mso-wrap-distance-right:9pt;mso-wrap-distance-bottom:0;mso-position-horizontal:center;mso-position-horizontal-relative:margin;mso-position-vertical:absolute;mso-position-vertical-relative:page;mso-width-percent:941;mso-height-percent:0;mso-width-relative:page;mso-height-relative:page;v-text-anchor:bottom" o:gfxdata="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" filled="f" stroked="f" strokeweight=".5pt">
                     <v:textbox inset="126pt,0,54pt,0">
                       <w:txbxContent>
                         <w:p>
                           <w:pPr>
                             <w:jc w:val="right"/>
                             <w:rPr>
-                              <w:color w:val="5B9BD5" w:themeColor="accent1"/>
+                              <w:color w:val="005F5F" w:themeColor="accent1"/>
                               <w:sz w:val="64"/>
                               <w:szCs w:val="64"/>
                             </w:rPr>
@@ -670,7 +674,7 @@
                             <w:sdtPr>
                               <w:rPr>
                                 <w:caps/>
-                                <w:color w:val="5B9BD5" w:themeColor="accent1"/>
+                                <w:color w:val="005F5F" w:themeColor="accent1"/>
                                 <w:sz w:val="64"/>
                                 <w:szCs w:val="64"/>
                               </w:rPr>
@@ -680,12 +684,11 @@
                               <w:dataBinding w:prefixMappings="xmlns:ns0='http://purl.org/dc/elements/1.1/' xmlns:ns1='http://schemas.openxmlformats.org/package/2006/metadata/core-properties' " w:xpath="/ns1:coreProperties[1]/ns0:title[1]" w:storeItemID="{6C3C8BC8-F283-45AE-878A-BAB7291924A1}"/>
                               <w:text w:multiLine="1"/>
                             </w:sdtPr>
-                            <w:sdtEndPr/>
                             <w:sdtContent>
                               <w:r>
                                 <w:rPr>
                                   <w:caps/>
-                                  <w:color w:val="5B9BD5" w:themeColor="accent1"/>
+                                  <w:color w:val="005F5F" w:themeColor="accent1"/>
                                   <w:sz w:val="64"/>
                                   <w:szCs w:val="64"/>
                                 </w:rPr>
@@ -707,7 +710,6 @@
                             <w:dataBinding w:prefixMappings="xmlns:ns0='http://purl.org/dc/elements/1.1/' xmlns:ns1='http://schemas.openxmlformats.org/package/2006/metadata/core-properties' " w:xpath="/ns1:coreProperties[1]/ns0:subject[1]" w:storeItemID="{6C3C8BC8-F283-45AE-878A-BAB7291924A1}"/>
                             <w:text/>
                           </w:sdtPr>
-                          <w:sdtEndPr/>
                           <w:sdtContent>
                             <w:p>
                               <w:pPr>
@@ -745,7 +747,7 @@
             <mc:AlternateContent>
               <mc:Choice Requires="wps">
                 <w:drawing>
-                  <wp:anchor distT="0" distB="0" distL="114300" distR="114300" simplePos="0" relativeHeight="251688960" behindDoc="0" locked="0" layoutInCell="1" allowOverlap="1" wp14:anchorId="2673EDE1" wp14:editId="48799D2A">
+                  <wp:anchor distT="0" distB="0" distL="114300" distR="114300" simplePos="0" relativeHeight="251688960" behindDoc="0" locked="0" layoutInCell="1" allowOverlap="1" wp14:anchorId="18D1CC17" wp14:editId="438F420E">
                     <wp:simplePos x="0" y="0"/>
                     <wp:positionH relativeFrom="page">
                       <wp:posOffset>225631</wp:posOffset>
@@ -805,7 +807,6 @@
                                   <w:dataBinding w:prefixMappings="xmlns:ns0='http://purl.org/dc/elements/1.1/' xmlns:ns1='http://schemas.openxmlformats.org/package/2006/metadata/core-properties' " w:xpath="/ns1:coreProperties[1]/ns0:creator[1]" w:storeItemID="{6C3C8BC8-F283-45AE-878A-BAB7291924A1}"/>
                                   <w:text/>
                                 </w:sdtPr>
-                                <w:sdtEndPr/>
                                 <w:sdtContent>
                                   <w:p>
                                     <w:pPr>
@@ -851,7 +852,6 @@
                                     <w:dataBinding w:prefixMappings="xmlns:ns0='http://schemas.microsoft.com/office/2006/coverPageProps' " w:xpath="/ns0:CoverPageProperties[1]/ns0:CompanyEmail[1]" w:storeItemID="{55AF091B-3C7A-41E3-B477-F2FDAA23CFDA}"/>
                                     <w:text/>
                                   </w:sdtPr>
-                                  <w:sdtEndPr/>
                                   <w:sdtContent>
                                     <w:r>
                                       <w:rPr>
@@ -877,7 +877,6 @@
                                   <w:dataBinding w:prefixMappings="xmlns:ns0='http://schemas.openxmlformats.org/officeDocument/2006/extended-properties' " w:xpath="/ns0:Properties[1]/ns0:Company[1]" w:storeItemID="{6668398D-A668-4E3E-A5EB-62B293D839F1}"/>
                                   <w:text/>
                                 </w:sdtPr>
-                                <w:sdtEndPr/>
                                 <w:sdtContent>
                                   <w:p>
                                     <w:pPr>
@@ -941,7 +940,7 @@
               </mc:Choice>
               <mc:Fallback>
                 <w:pict>
-                  <v:shape w14:anchorId="2673EDE1" id="Text Box 152" o:spid="_x0000_s1028" type="#_x0000_t202" style="position:absolute;margin-left:17.75pt;margin-top:9in;width:466.6pt;height:1in;z-index:251688960;visibility:visible;mso-wrap-style:square;mso-width-percent:0;mso-height-percent:92;mso-wrap-distance-left:9pt;mso-wrap-distance-top:0;mso-wrap-distance-right:9pt;mso-wrap-distance-bottom:0;mso-position-horizontal:absolute;mso-position-horizontal-relative:page;mso-position-vertical:absolute;mso-position-vertical-relative:page;mso-width-percent:0;mso-height-percent:92;mso-width-relative:page;mso-height-relative:page;v-text-anchor:bottom" o:gfxdata="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" filled="f" stroked="f" strokeweight=".5pt">
+                  <v:shape w14:anchorId="18D1CC17" id="Text Box 152" o:spid="_x0000_s1028" type="#_x0000_t202" style="position:absolute;margin-left:17.75pt;margin-top:9in;width:466.6pt;height:1in;z-index:251688960;visibility:visible;mso-wrap-style:square;mso-width-percent:0;mso-height-percent:92;mso-wrap-distance-left:9pt;mso-wrap-distance-top:0;mso-wrap-distance-right:9pt;mso-wrap-distance-bottom:0;mso-position-horizontal:absolute;mso-position-horizontal-relative:page;mso-position-vertical:absolute;mso-position-vertical-relative:page;mso-width-percent:0;mso-height-percent:92;mso-width-relative:page;mso-height-relative:page;v-text-anchor:bottom" o:gfxdata="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" filled="f" stroked="f" strokeweight=".5pt">
                     <v:textbox inset="126pt,0,54pt,0">
                       <w:txbxContent>
                         <w:sdt>
@@ -957,7 +956,6 @@
                             <w:dataBinding w:prefixMappings="xmlns:ns0='http://purl.org/dc/elements/1.1/' xmlns:ns1='http://schemas.openxmlformats.org/package/2006/metadata/core-properties' " w:xpath="/ns1:coreProperties[1]/ns0:creator[1]" w:storeItemID="{6C3C8BC8-F283-45AE-878A-BAB7291924A1}"/>
                             <w:text/>
                           </w:sdtPr>
-                          <w:sdtEndPr/>
                           <w:sdtContent>
                             <w:p>
                               <w:pPr>
@@ -1003,7 +1001,6 @@
                               <w:dataBinding w:prefixMappings="xmlns:ns0='http://schemas.microsoft.com/office/2006/coverPageProps' " w:xpath="/ns0:CoverPageProperties[1]/ns0:CompanyEmail[1]" w:storeItemID="{55AF091B-3C7A-41E3-B477-F2FDAA23CFDA}"/>
                               <w:text/>
                             </w:sdtPr>
-                            <w:sdtEndPr/>
                             <w:sdtContent>
                               <w:r>
                                 <w:rPr>
@@ -1029,7 +1026,6 @@
                             <w:dataBinding w:prefixMappings="xmlns:ns0='http://schemas.openxmlformats.org/officeDocument/2006/extended-properties' " w:xpath="/ns0:Properties[1]/ns0:Company[1]" w:storeItemID="{6668398D-A668-4E3E-A5EB-62B293D839F1}"/>
                             <w:text/>
                           </w:sdtPr>
-                          <w:sdtEndPr/>
                           <w:sdtContent>
                             <w:p>
                               <w:pPr>
@@ -1084,7 +1080,7 @@
               <w:noProof/>
             </w:rPr>
             <w:drawing>
-              <wp:anchor distT="0" distB="0" distL="114300" distR="114300" simplePos="0" relativeHeight="251693056" behindDoc="0" locked="0" layoutInCell="1" allowOverlap="1" wp14:anchorId="7C8F3895" wp14:editId="1D7AB4A7">
+              <wp:anchor distT="0" distB="0" distL="114300" distR="114300" simplePos="0" relativeHeight="251693056" behindDoc="0" locked="0" layoutInCell="1" allowOverlap="1" wp14:anchorId="69E5F9A9" wp14:editId="36A7BBC9">
                 <wp:simplePos x="0" y="0"/>
                 <wp:positionH relativeFrom="margin">
                   <wp:align>right</wp:align>
@@ -1689,7 +1685,6 @@
             </w:r>
           </w:hyperlink>
         </w:p>
-        <w:bookmarkStart w:id="0" w:name="_GoBack"/>
         <w:p>
           <w:pPr>
             <w:pStyle w:val="TOC2"/>
@@ -1702,124 +1697,78 @@
               <w:noProof/>
             </w:rPr>
           </w:pPr>
-          <w:r>
-            <w:rPr>
-              <w:rStyle w:val="Hyperlink"/>
-              <w:noProof/>
-            </w:rPr>
-            <w:fldChar w:fldCharType="begin"/>
-          </w:r>
-          <w:r>
-            <w:rPr>
-              <w:rStyle w:val="Hyperlink"/>
-              <w:noProof/>
-            </w:rPr>
-            <w:instrText xml:space="preserve"> </w:instrText>
-          </w:r>
-          <w:r>
-            <w:rPr>
-              <w:noProof/>
-            </w:rPr>
-            <w:instrText>HYPERLINK \l "_Toc510109554"</w:instrText>
-          </w:r>
-          <w:r>
-            <w:rPr>
-              <w:rStyle w:val="Hyperlink"/>
-              <w:noProof/>
-            </w:rPr>
-            <w:instrText xml:space="preserve"> </w:instrText>
-          </w:r>
-          <w:r>
-            <w:rPr>
-              <w:rStyle w:val="Hyperlink"/>
-              <w:noProof/>
-            </w:rPr>
-          </w:r>
-          <w:r>
-            <w:rPr>
-              <w:rStyle w:val="Hyperlink"/>
-              <w:noProof/>
-            </w:rPr>
-            <w:fldChar w:fldCharType="separate"/>
-          </w:r>
-          <w:r>
-            <w:rPr>
-              <w:rStyle w:val="Hyperlink"/>
-              <w:noProof/>
-            </w:rPr>
-            <w:t>2.5</w:t>
-          </w:r>
-          <w:r>
-            <w:rPr>
-              <w:rFonts w:eastAsiaTheme="minorEastAsia"/>
-              <w:noProof/>
-            </w:rPr>
-            <w:tab/>
-          </w:r>
-          <w:r>
-            <w:rPr>
-              <w:rStyle w:val="Hyperlink"/>
-              <w:noProof/>
-            </w:rPr>
-            <w:t>Tutorial Summary</w:t>
-          </w:r>
-          <w:r>
-            <w:rPr>
-              <w:noProof/>
-              <w:webHidden/>
-            </w:rPr>
-            <w:tab/>
-          </w:r>
-          <w:r>
-            <w:rPr>
-              <w:noProof/>
-              <w:webHidden/>
-            </w:rPr>
-            <w:fldChar w:fldCharType="begin"/>
-          </w:r>
-          <w:r>
-            <w:rPr>
-              <w:noProof/>
-              <w:webHidden/>
-            </w:rPr>
-            <w:instrText xml:space="preserve"> PAGEREF _Toc510109554 \h </w:instrText>
-          </w:r>
-          <w:r>
-            <w:rPr>
-              <w:noProof/>
-              <w:webHidden/>
-            </w:rPr>
-          </w:r>
-          <w:r>
-            <w:rPr>
-              <w:noProof/>
-              <w:webHidden/>
-            </w:rPr>
-            <w:fldChar w:fldCharType="separate"/>
-          </w:r>
-          <w:r>
-            <w:rPr>
-              <w:noProof/>
-              <w:webHidden/>
-            </w:rPr>
-            <w:t>27</w:t>
-          </w:r>
-          <w:r>
-            <w:rPr>
-              <w:noProof/>
-              <w:webHidden/>
-            </w:rPr>
-            <w:fldChar w:fldCharType="end"/>
-          </w:r>
-          <w:r>
-            <w:rPr>
-              <w:rStyle w:val="Hyperlink"/>
-              <w:noProof/>
-            </w:rPr>
-            <w:fldChar w:fldCharType="end"/>
-          </w:r>
+          <w:hyperlink w:anchor="_Toc510109554" w:history="1">
+            <w:r>
+              <w:rPr>
+                <w:rStyle w:val="Hyperlink"/>
+                <w:noProof/>
+              </w:rPr>
+              <w:t>2.5</w:t>
+            </w:r>
+            <w:r>
+              <w:rPr>
+                <w:rFonts w:eastAsiaTheme="minorEastAsia"/>
+                <w:noProof/>
+              </w:rPr>
+              <w:tab/>
+            </w:r>
+            <w:r>
+              <w:rPr>
+                <w:rStyle w:val="Hyperlink"/>
+                <w:noProof/>
+              </w:rPr>
+              <w:t>Tutorial Summary</w:t>
+            </w:r>
+            <w:r>
+              <w:rPr>
+                <w:noProof/>
+                <w:webHidden/>
+              </w:rPr>
+              <w:tab/>
+            </w:r>
+            <w:r>
+              <w:rPr>
+                <w:noProof/>
+                <w:webHidden/>
+              </w:rPr>
+              <w:fldChar w:fldCharType="begin"/>
+            </w:r>
+            <w:r>
+              <w:rPr>
+                <w:noProof/>
+                <w:webHidden/>
+              </w:rPr>
+              <w:instrText xml:space="preserve"> PAGEREF _Toc510109554 \h </w:instrText>
+            </w:r>
+            <w:r>
+              <w:rPr>
+                <w:noProof/>
+                <w:webHidden/>
+              </w:rPr>
+            </w:r>
+            <w:r>
+              <w:rPr>
+                <w:noProof/>
+                <w:webHidden/>
+              </w:rPr>
+              <w:fldChar w:fldCharType="separate"/>
+            </w:r>
+            <w:r>
+              <w:rPr>
+                <w:noProof/>
+                <w:webHidden/>
+              </w:rPr>
+              <w:t>27</w:t>
+            </w:r>
+            <w:r>
+              <w:rPr>
+                <w:noProof/>
+                <w:webHidden/>
+              </w:rPr>
+              <w:fldChar w:fldCharType="end"/>
+            </w:r>
+          </w:hyperlink>
         </w:p>
-        <w:bookmarkEnd w:id="0"/>
         <w:p>
           <w:pPr>
             <w:pStyle w:val="TOC1"/>
@@ -1832,122 +1781,77 @@
               <w:noProof/>
             </w:rPr>
           </w:pPr>
-          <w:r>
-            <w:rPr>
-              <w:rStyle w:val="Hyperlink"/>
-              <w:noProof/>
-            </w:rPr>
-            <w:fldChar w:fldCharType="begin"/>
-          </w:r>
-          <w:r>
-            <w:rPr>
-              <w:rStyle w:val="Hyperlink"/>
-              <w:noProof/>
-            </w:rPr>
-            <w:instrText xml:space="preserve"> </w:instrText>
-          </w:r>
-          <w:r>
-            <w:rPr>
-              <w:noProof/>
-            </w:rPr>
-            <w:instrText>HYPERLINK \l "_Toc510109555"</w:instrText>
-          </w:r>
-          <w:r>
-            <w:rPr>
-              <w:rStyle w:val="Hyperlink"/>
-              <w:noProof/>
-            </w:rPr>
-            <w:instrText xml:space="preserve"> </w:instrText>
-          </w:r>
-          <w:r>
-            <w:rPr>
-              <w:rStyle w:val="Hyperlink"/>
-              <w:noProof/>
-            </w:rPr>
-          </w:r>
-          <w:r>
-            <w:rPr>
-              <w:rStyle w:val="Hyperlink"/>
-              <w:noProof/>
-            </w:rPr>
-            <w:fldChar w:fldCharType="separate"/>
-          </w:r>
-          <w:r>
-            <w:rPr>
-              <w:rStyle w:val="Hyperlink"/>
-              <w:noProof/>
-            </w:rPr>
-            <w:t>3</w:t>
-          </w:r>
-          <w:r>
-            <w:rPr>
-              <w:rFonts w:eastAsiaTheme="minorEastAsia"/>
-              <w:noProof/>
-            </w:rPr>
-            <w:tab/>
-          </w:r>
-          <w:r>
-            <w:rPr>
-              <w:rStyle w:val="Hyperlink"/>
-              <w:noProof/>
-            </w:rPr>
-            <w:t>Software Requirements</w:t>
-          </w:r>
-          <w:r>
-            <w:rPr>
-              <w:noProof/>
-              <w:webHidden/>
-            </w:rPr>
-            <w:tab/>
-          </w:r>
-          <w:r>
-            <w:rPr>
-              <w:noProof/>
-              <w:webHidden/>
-            </w:rPr>
-            <w:fldChar w:fldCharType="begin"/>
-          </w:r>
-          <w:r>
-            <w:rPr>
-              <w:noProof/>
-              <w:webHidden/>
-            </w:rPr>
-            <w:instrText xml:space="preserve"> PAGEREF _Toc510109555 \h </w:instrText>
-          </w:r>
-          <w:r>
-            <w:rPr>
-              <w:noProof/>
-              <w:webHidden/>
-            </w:rPr>
-          </w:r>
-          <w:r>
-            <w:rPr>
-              <w:noProof/>
-              <w:webHidden/>
-            </w:rPr>
-            <w:fldChar w:fldCharType="separate"/>
-          </w:r>
-          <w:r>
-            <w:rPr>
-              <w:noProof/>
-              <w:webHidden/>
-            </w:rPr>
-            <w:t>28</w:t>
-          </w:r>
-          <w:r>
-            <w:rPr>
-              <w:noProof/>
-              <w:webHidden/>
-            </w:rPr>
-            <w:fldChar w:fldCharType="end"/>
-          </w:r>
-          <w:r>
-            <w:rPr>
-              <w:rStyle w:val="Hyperlink"/>
-              <w:noProof/>
-            </w:rPr>
-            <w:fldChar w:fldCharType="end"/>
-          </w:r>
+          <w:hyperlink w:anchor="_Toc510109555" w:history="1">
+            <w:r>
+              <w:rPr>
+                <w:rStyle w:val="Hyperlink"/>
+                <w:noProof/>
+              </w:rPr>
+              <w:t>3</w:t>
+            </w:r>
+            <w:r>
+              <w:rPr>
+                <w:rFonts w:eastAsiaTheme="minorEastAsia"/>
+                <w:noProof/>
+              </w:rPr>
+              <w:tab/>
+            </w:r>
+            <w:r>
+              <w:rPr>
+                <w:rStyle w:val="Hyperlink"/>
+                <w:noProof/>
+              </w:rPr>
+              <w:t>Software Requirements</w:t>
+            </w:r>
+            <w:r>
+              <w:rPr>
+                <w:noProof/>
+                <w:webHidden/>
+              </w:rPr>
+              <w:tab/>
+            </w:r>
+            <w:r>
+              <w:rPr>
+                <w:noProof/>
+                <w:webHidden/>
+              </w:rPr>
+              <w:fldChar w:fldCharType="begin"/>
+            </w:r>
+            <w:r>
+              <w:rPr>
+                <w:noProof/>
+                <w:webHidden/>
+              </w:rPr>
+              <w:instrText xml:space="preserve"> PAGEREF _Toc510109555 \h </w:instrText>
+            </w:r>
+            <w:r>
+              <w:rPr>
+                <w:noProof/>
+                <w:webHidden/>
+              </w:rPr>
+            </w:r>
+            <w:r>
+              <w:rPr>
+                <w:noProof/>
+                <w:webHidden/>
+              </w:rPr>
+              <w:fldChar w:fldCharType="separate"/>
+            </w:r>
+            <w:r>
+              <w:rPr>
+                <w:noProof/>
+                <w:webHidden/>
+              </w:rPr>
+              <w:t>28</w:t>
+            </w:r>
+            <w:r>
+              <w:rPr>
+                <w:noProof/>
+                <w:webHidden/>
+              </w:rPr>
+              <w:fldChar w:fldCharType="end"/>
+            </w:r>
+          </w:hyperlink>
         </w:p>
         <w:p>
           <w:pPr>
@@ -5157,7 +5061,7 @@
       <w:pPr>
         <w:rPr>
           <w:rFonts w:asciiTheme="majorHAnsi" w:eastAsiaTheme="majorEastAsia" w:hAnsiTheme="majorHAnsi" w:cstheme="majorBidi"/>
-          <w:color w:val="2E74B5" w:themeColor="accent1" w:themeShade="BF"/>
+          <w:color w:val="004747" w:themeColor="accent1" w:themeShade="BF"/>
           <w:sz w:val="32"/>
           <w:szCs w:val="32"/>
         </w:rPr>
@@ -5170,14 +5074,14 @@
       <w:pPr>
         <w:pStyle w:val="Heading1"/>
       </w:pPr>
-      <w:bookmarkStart w:id="1" w:name="_Ref461642990"/>
-      <w:bookmarkStart w:id="2" w:name="_Toc510109548"/>
+      <w:bookmarkStart w:id="0" w:name="_Ref461642990"/>
+      <w:bookmarkStart w:id="1" w:name="_Toc510109548"/>
       <w:r>
         <w:lastRenderedPageBreak/>
         <w:t>Quick Start</w:t>
       </w:r>
+      <w:bookmarkEnd w:id="0"/>
       <w:bookmarkEnd w:id="1"/>
-      <w:bookmarkEnd w:id="2"/>
     </w:p>
     <w:p>
       <w:r>
@@ -5190,14 +5094,11 @@
         <w:jc w:val="center"/>
       </w:pPr>
       <w:r>
-        <w:rPr>
-          <w:noProof/>
-        </w:rPr>
         <w:drawing>
-          <wp:inline distT="0" distB="0" distL="0" distR="0" wp14:anchorId="0EC091DF" wp14:editId="0CA8E32B">
-            <wp:extent cx="2657475" cy="1714500"/>
-            <wp:effectExtent l="0" t="0" r="9525" b="0"/>
-            <wp:docPr id="14" name="Picture 14"/>
+          <wp:inline distT="0" distB="0" distL="0" distR="0" wp14:anchorId="4B2EBC89" wp14:editId="5B03A2BE">
+            <wp:extent cx="2495898" cy="1352739"/>
+            <wp:effectExtent l="0" t="0" r="0" b="0"/>
+            <wp:docPr id="16" name="Picture 16"/>
             <wp:cNvGraphicFramePr>
               <a:graphicFrameLocks xmlns:a="http://schemas.openxmlformats.org/drawingml/2006/main" noChangeAspect="1"/>
             </wp:cNvGraphicFramePr>
@@ -5217,7 +5118,7 @@
                   <pic:spPr>
                     <a:xfrm>
                       <a:off x="0" y="0"/>
-                      <a:ext cx="2657475" cy="1714500"/>
+                      <a:ext cx="2495898" cy="1352739"/>
                     </a:xfrm>
                     <a:prstGeom prst="rect">
                       <a:avLst/>
@@ -5229,6 +5130,8 @@
           </wp:inline>
         </w:drawing>
       </w:r>
+      <w:bookmarkStart w:id="2" w:name="_GoBack"/>
+      <w:bookmarkEnd w:id="2"/>
     </w:p>
     <w:p>
       <w:pPr>
@@ -5238,27 +5141,14 @@
       <w:r>
         <w:t xml:space="preserve">Figure </w:t>
       </w:r>
-      <w:r>
-        <w:fldChar w:fldCharType="begin"/>
-      </w:r>
-      <w:r>
-        <w:instrText xml:space="preserve"> SEQ Figure \* ARABIC </w:instrText>
-      </w:r>
-      <w:r>
-        <w:fldChar w:fldCharType="separate"/>
-      </w:r>
-      <w:r>
-        <w:rPr>
-          <w:noProof/>
-        </w:rPr>
-        <w:t>1</w:t>
-      </w:r>
-      <w:r>
-        <w:rPr>
-          <w:noProof/>
-        </w:rPr>
-        <w:fldChar w:fldCharType="end"/>
-      </w:r>
+      <w:fldSimple w:instr=" SEQ Figure \* ARABIC ">
+        <w:r>
+          <w:rPr>
+            <w:noProof/>
+          </w:rPr>
+          <w:t>1</w:t>
+        </w:r>
+      </w:fldSimple>
       <w:r>
         <w:t xml:space="preserve"> - Accessing the New Dialog from the File Menu</w:t>
       </w:r>
@@ -5273,7 +5163,7 @@
           <w:noProof/>
         </w:rPr>
         <w:drawing>
-          <wp:inline distT="0" distB="0" distL="0" distR="0" wp14:anchorId="461FA337" wp14:editId="46C55078">
+          <wp:inline distT="0" distB="0" distL="0" distR="0" wp14:anchorId="4A4D1BEA" wp14:editId="0B34C683">
             <wp:extent cx="5943600" cy="4683760"/>
             <wp:effectExtent l="0" t="0" r="0" b="2540"/>
             <wp:docPr id="2" name="Picture 2"/>
@@ -5317,27 +5207,14 @@
       <w:r>
         <w:t xml:space="preserve">Figure </w:t>
       </w:r>
-      <w:r>
-        <w:fldChar w:fldCharType="begin"/>
-      </w:r>
-      <w:r>
-        <w:instrText xml:space="preserve"> SEQ Figure \* ARABIC </w:instrText>
-      </w:r>
-      <w:r>
-        <w:fldChar w:fldCharType="separate"/>
-      </w:r>
-      <w:r>
-        <w:rPr>
-          <w:noProof/>
-        </w:rPr>
-        <w:t>2</w:t>
-      </w:r>
-      <w:r>
-        <w:rPr>
-          <w:noProof/>
-        </w:rPr>
-        <w:fldChar w:fldCharType="end"/>
-      </w:r>
+      <w:fldSimple w:instr=" SEQ Figure \* ARABIC ">
+        <w:r>
+          <w:rPr>
+            <w:noProof/>
+          </w:rPr>
+          <w:t>2</w:t>
+        </w:r>
+      </w:fldSimple>
       <w:r>
         <w:t xml:space="preserve"> - QControl is listed under the "Other Files" folder in the New Dialog</w:t>
       </w:r>
@@ -5386,7 +5263,13 @@
     </w:p>
     <w:p>
       <w:r>
-        <w:t>This tutorial will step you through the creation of a basic QControl.  This particular QControl will be a string form field that you as the developer want to give the user of your software some indication that the information they entered is correct.</w:t>
+        <w:t xml:space="preserve">This tutorial will step you through the creation of a basic QControl.  This particular QControl will be a string form field to give the user of your software </w:t>
+      </w:r>
+      <w:r>
+        <w:t>an</w:t>
+      </w:r>
+      <w:r>
+        <w:t xml:space="preserve"> indication that the information they entered is correct.</w:t>
       </w:r>
     </w:p>
     <w:p>
@@ -5395,7 +5278,7 @@
           <w:noProof/>
         </w:rPr>
         <w:drawing>
-          <wp:anchor distT="0" distB="0" distL="114300" distR="114300" simplePos="0" relativeHeight="251704320" behindDoc="0" locked="0" layoutInCell="1" allowOverlap="1" wp14:anchorId="2D01D0E3" wp14:editId="39B75C52">
+          <wp:anchor distT="0" distB="0" distL="114300" distR="114300" simplePos="0" relativeHeight="251704320" behindDoc="0" locked="0" layoutInCell="1" allowOverlap="1" wp14:anchorId="02B055A7" wp14:editId="41D294C6">
             <wp:simplePos x="0" y="0"/>
             <wp:positionH relativeFrom="margin">
               <wp:posOffset>657225</wp:posOffset>
@@ -5462,7 +5345,7 @@
           <w:noProof/>
         </w:rPr>
         <w:drawing>
-          <wp:anchor distT="0" distB="0" distL="114300" distR="114300" simplePos="0" relativeHeight="251705344" behindDoc="0" locked="0" layoutInCell="1" allowOverlap="1" wp14:anchorId="2B0B2201" wp14:editId="65243D94">
+          <wp:anchor distT="0" distB="0" distL="114300" distR="114300" simplePos="0" relativeHeight="251705344" behindDoc="0" locked="0" layoutInCell="1" allowOverlap="1" wp14:anchorId="46A2571C" wp14:editId="5CF49C38">
             <wp:simplePos x="0" y="0"/>
             <wp:positionH relativeFrom="margin">
               <wp:posOffset>2952750</wp:posOffset>
@@ -5613,7 +5496,7 @@
           <w:noProof/>
         </w:rPr>
         <w:drawing>
-          <wp:inline distT="0" distB="0" distL="0" distR="0" wp14:anchorId="2161C7CE" wp14:editId="2A2C61C0">
+          <wp:inline distT="0" distB="0" distL="0" distR="0" wp14:anchorId="2F1A0263" wp14:editId="13DA54FA">
             <wp:extent cx="5524500" cy="4048125"/>
             <wp:effectExtent l="0" t="0" r="0" b="9525"/>
             <wp:docPr id="1" name="Picture 1"/>
@@ -5657,27 +5540,14 @@
       <w:r>
         <w:t xml:space="preserve">Figure </w:t>
       </w:r>
-      <w:r>
-        <w:fldChar w:fldCharType="begin"/>
-      </w:r>
-      <w:r>
-        <w:instrText xml:space="preserve"> SEQ Figure \* ARABIC </w:instrText>
-      </w:r>
-      <w:r>
-        <w:fldChar w:fldCharType="separate"/>
-      </w:r>
-      <w:r>
-        <w:rPr>
-          <w:noProof/>
-        </w:rPr>
-        <w:t>3</w:t>
-      </w:r>
-      <w:r>
-        <w:rPr>
-          <w:noProof/>
-        </w:rPr>
-        <w:fldChar w:fldCharType="end"/>
-      </w:r>
+      <w:fldSimple w:instr=" SEQ Figure \* ARABIC ">
+        <w:r>
+          <w:rPr>
+            <w:noProof/>
+          </w:rPr>
+          <w:t>3</w:t>
+        </w:r>
+      </w:fldSimple>
       <w:r>
         <w:t xml:space="preserve"> - Start-up Screen</w:t>
       </w:r>
@@ -5850,7 +5720,7 @@
           <w:noProof/>
         </w:rPr>
         <w:drawing>
-          <wp:inline distT="0" distB="0" distL="0" distR="0" wp14:anchorId="12226BD4" wp14:editId="4D8F63EE">
+          <wp:inline distT="0" distB="0" distL="0" distR="0" wp14:anchorId="39FAB976" wp14:editId="62A9B803">
             <wp:extent cx="5524500" cy="4048125"/>
             <wp:effectExtent l="0" t="0" r="0" b="9525"/>
             <wp:docPr id="6" name="Picture 6"/>
@@ -5894,27 +5764,14 @@
       <w:r>
         <w:t xml:space="preserve">Figure </w:t>
       </w:r>
-      <w:r>
-        <w:fldChar w:fldCharType="begin"/>
-      </w:r>
-      <w:r>
-        <w:instrText xml:space="preserve"> SEQ Figure \* ARABIC </w:instrText>
-      </w:r>
-      <w:r>
-        <w:fldChar w:fldCharType="separate"/>
-      </w:r>
-      <w:r>
-        <w:rPr>
-          <w:noProof/>
-        </w:rPr>
-        <w:t>4</w:t>
-      </w:r>
-      <w:r>
-        <w:rPr>
-          <w:noProof/>
-        </w:rPr>
-        <w:fldChar w:fldCharType="end"/>
-      </w:r>
+      <w:fldSimple w:instr=" SEQ Figure \* ARABIC ">
+        <w:r>
+          <w:rPr>
+            <w:noProof/>
+          </w:rPr>
+          <w:t>4</w:t>
+        </w:r>
+      </w:fldSimple>
       <w:r>
         <w:t xml:space="preserve"> - Choose Class Inheritance</w:t>
       </w:r>
@@ -6191,7 +6048,7 @@
         </w:rPr>
         <w:lastRenderedPageBreak/>
         <w:drawing>
-          <wp:inline distT="0" distB="0" distL="0" distR="0" wp14:anchorId="1276FF53" wp14:editId="01E485D3">
+          <wp:inline distT="0" distB="0" distL="0" distR="0" wp14:anchorId="24052442" wp14:editId="744CB14B">
             <wp:extent cx="5524500" cy="4048125"/>
             <wp:effectExtent l="0" t="0" r="0" b="9525"/>
             <wp:docPr id="19" name="Picture 19"/>
@@ -6235,27 +6092,14 @@
       <w:r>
         <w:t xml:space="preserve">Figure </w:t>
       </w:r>
-      <w:r>
-        <w:fldChar w:fldCharType="begin"/>
-      </w:r>
-      <w:r>
-        <w:instrText xml:space="preserve"> SEQ Figure \* ARABIC </w:instrText>
-      </w:r>
-      <w:r>
-        <w:fldChar w:fldCharType="separate"/>
-      </w:r>
-      <w:r>
-        <w:rPr>
-          <w:noProof/>
-        </w:rPr>
-        <w:t>5</w:t>
-      </w:r>
-      <w:r>
-        <w:rPr>
-          <w:noProof/>
-        </w:rPr>
-        <w:fldChar w:fldCharType="end"/>
-      </w:r>
+      <w:fldSimple w:instr=" SEQ Figure \* ARABIC ">
+        <w:r>
+          <w:rPr>
+            <w:noProof/>
+          </w:rPr>
+          <w:t>5</w:t>
+        </w:r>
+      </w:fldSimple>
       <w:r>
         <w:t xml:space="preserve"> - Class Name and Information</w:t>
       </w:r>
@@ -6625,7 +6469,7 @@
           <w:noProof/>
         </w:rPr>
         <w:drawing>
-          <wp:inline distT="0" distB="0" distL="0" distR="0" wp14:anchorId="00EA141F" wp14:editId="13FC29B0">
+          <wp:inline distT="0" distB="0" distL="0" distR="0" wp14:anchorId="3D3A88BA" wp14:editId="099C126D">
             <wp:extent cx="5524500" cy="4048125"/>
             <wp:effectExtent l="0" t="0" r="0" b="9525"/>
             <wp:docPr id="13" name="Picture 13"/>
@@ -6669,27 +6513,14 @@
       <w:r>
         <w:t xml:space="preserve">Figure </w:t>
       </w:r>
-      <w:r>
-        <w:fldChar w:fldCharType="begin"/>
-      </w:r>
-      <w:r>
-        <w:instrText xml:space="preserve"> SEQ Figure \* ARABIC </w:instrText>
-      </w:r>
-      <w:r>
-        <w:fldChar w:fldCharType="separate"/>
-      </w:r>
-      <w:r>
-        <w:rPr>
-          <w:noProof/>
-        </w:rPr>
-        <w:t>6</w:t>
-      </w:r>
-      <w:r>
-        <w:rPr>
-          <w:noProof/>
-        </w:rPr>
-        <w:fldChar w:fldCharType="end"/>
-      </w:r>
+      <w:fldSimple w:instr=" SEQ Figure \* ARABIC ">
+        <w:r>
+          <w:rPr>
+            <w:noProof/>
+          </w:rPr>
+          <w:t>6</w:t>
+        </w:r>
+      </w:fldSimple>
       <w:r>
         <w:t xml:space="preserve"> - Enter Banner Text</w:t>
       </w:r>
@@ -6766,7 +6597,7 @@
           <w:noProof/>
         </w:rPr>
         <w:drawing>
-          <wp:inline distT="0" distB="0" distL="0" distR="0" wp14:anchorId="1DFEFB5C" wp14:editId="6433D1FD">
+          <wp:inline distT="0" distB="0" distL="0" distR="0" wp14:anchorId="437BA4AF" wp14:editId="7969932E">
             <wp:extent cx="5524500" cy="4048125"/>
             <wp:effectExtent l="0" t="0" r="0" b="9525"/>
             <wp:docPr id="22" name="Picture 22"/>
@@ -6810,27 +6641,14 @@
       <w:r>
         <w:t xml:space="preserve">Figure </w:t>
       </w:r>
-      <w:r>
-        <w:fldChar w:fldCharType="begin"/>
-      </w:r>
-      <w:r>
-        <w:instrText xml:space="preserve"> SEQ Figure \* ARABIC </w:instrText>
-      </w:r>
-      <w:r>
-        <w:fldChar w:fldCharType="separate"/>
-      </w:r>
-      <w:r>
-        <w:rPr>
-          <w:noProof/>
-        </w:rPr>
-        <w:t>7</w:t>
-      </w:r>
-      <w:r>
-        <w:rPr>
-          <w:noProof/>
-        </w:rPr>
-        <w:fldChar w:fldCharType="end"/>
-      </w:r>
+      <w:fldSimple w:instr=" SEQ Figure \* ARABIC ">
+        <w:r>
+          <w:rPr>
+            <w:noProof/>
+          </w:rPr>
+          <w:t>7</w:t>
+        </w:r>
+      </w:fldSimple>
       <w:r>
         <w:t xml:space="preserve"> - Choosing the Save Location</w:t>
       </w:r>
@@ -7191,7 +7009,7 @@
         </w:rPr>
         <w:lastRenderedPageBreak/>
         <w:drawing>
-          <wp:inline distT="0" distB="0" distL="0" distR="0" wp14:anchorId="5A82B298" wp14:editId="2C9F4D78">
+          <wp:inline distT="0" distB="0" distL="0" distR="0" wp14:anchorId="62404219" wp14:editId="5634929F">
             <wp:extent cx="5524500" cy="4048125"/>
             <wp:effectExtent l="0" t="0" r="0" b="9525"/>
             <wp:docPr id="23" name="Picture 23"/>
@@ -7235,27 +7053,14 @@
       <w:r>
         <w:t xml:space="preserve">Figure </w:t>
       </w:r>
-      <w:r>
-        <w:fldChar w:fldCharType="begin"/>
-      </w:r>
-      <w:r>
-        <w:instrText xml:space="preserve"> SEQ Figure \* ARABIC </w:instrText>
-      </w:r>
-      <w:r>
-        <w:fldChar w:fldCharType="separate"/>
-      </w:r>
-      <w:r>
-        <w:rPr>
-          <w:noProof/>
-        </w:rPr>
-        <w:t>8</w:t>
-      </w:r>
-      <w:r>
-        <w:rPr>
-          <w:noProof/>
-        </w:rPr>
-        <w:fldChar w:fldCharType="end"/>
-      </w:r>
+      <w:fldSimple w:instr=" SEQ Figure \* ARABIC ">
+        <w:r>
+          <w:rPr>
+            <w:noProof/>
+          </w:rPr>
+          <w:t>8</w:t>
+        </w:r>
+      </w:fldSimple>
       <w:r>
         <w:t xml:space="preserve"> - Creating Class, Creation Complete</w:t>
       </w:r>
@@ -7292,7 +7097,7 @@
           <w:noProof/>
         </w:rPr>
         <w:drawing>
-          <wp:inline distT="0" distB="0" distL="0" distR="0" wp14:anchorId="0A6D798F" wp14:editId="4D5AD24E">
+          <wp:inline distT="0" distB="0" distL="0" distR="0" wp14:anchorId="39E9B9ED" wp14:editId="568E7C9B">
             <wp:extent cx="5572125" cy="2371725"/>
             <wp:effectExtent l="0" t="0" r="9525" b="9525"/>
             <wp:docPr id="24" name="Picture 24"/>
@@ -7468,7 +7273,7 @@
         <mc:AlternateContent>
           <mc:Choice Requires="wps">
             <w:drawing>
-              <wp:anchor distT="0" distB="0" distL="114300" distR="114300" simplePos="0" relativeHeight="251696128" behindDoc="0" locked="0" layoutInCell="1" allowOverlap="1" wp14:anchorId="1263B7B3" wp14:editId="168B10B7">
+              <wp:anchor distT="0" distB="0" distL="114300" distR="114300" simplePos="0" relativeHeight="251696128" behindDoc="0" locked="0" layoutInCell="1" allowOverlap="1" wp14:anchorId="334F3966" wp14:editId="0159D7E6">
                 <wp:simplePos x="0" y="0"/>
                 <wp:positionH relativeFrom="column">
                   <wp:posOffset>3638550</wp:posOffset>
@@ -7513,27 +7318,14 @@
                             <w:r>
                               <w:t xml:space="preserve">Figure </w:t>
                             </w:r>
-                            <w:r>
-                              <w:fldChar w:fldCharType="begin"/>
-                            </w:r>
-                            <w:r>
-                              <w:instrText xml:space="preserve"> SEQ Figure \* ARABIC </w:instrText>
-                            </w:r>
-                            <w:r>
-                              <w:fldChar w:fldCharType="separate"/>
-                            </w:r>
-                            <w:r>
-                              <w:rPr>
-                                <w:noProof/>
-                              </w:rPr>
-                              <w:t>9</w:t>
-                            </w:r>
-                            <w:r>
-                              <w:rPr>
-                                <w:noProof/>
-                              </w:rPr>
-                              <w:fldChar w:fldCharType="end"/>
-                            </w:r>
+                            <w:fldSimple w:instr=" SEQ Figure \* ARABIC ">
+                              <w:r>
+                                <w:rPr>
+                                  <w:noProof/>
+                                </w:rPr>
+                                <w:t>9</w:t>
+                              </w:r>
+                            </w:fldSimple>
                             <w:r>
                               <w:t xml:space="preserve"> - Basic Starting Structure created by the QControl Wizard</w:t>
                             </w:r>
@@ -7554,7 +7346,7 @@
           </mc:Choice>
           <mc:Fallback>
             <w:pict>
-              <v:shape w14:anchorId="1263B7B3" id="Text Box 26" o:spid="_x0000_s1029" type="#_x0000_t202" style="position:absolute;left:0;text-align:left;margin-left:286.5pt;margin-top:333pt;width:181.5pt;height:.05pt;z-index:251696128;visibility:visible;mso-wrap-style:square;mso-wrap-distance-left:9pt;mso-wrap-distance-top:0;mso-wrap-distance-right:9pt;mso-wrap-distance-bottom:0;mso-position-horizontal:absolute;mso-position-horizontal-relative:text;mso-position-vertical:absolute;mso-position-vertical-relative:text;v-text-anchor:top" o:gfxdata="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" stroked="f">
+              <v:shape w14:anchorId="334F3966" id="Text Box 26" o:spid="_x0000_s1029" type="#_x0000_t202" style="position:absolute;left:0;text-align:left;margin-left:286.5pt;margin-top:333pt;width:181.5pt;height:.05pt;z-index:251696128;visibility:visible;mso-wrap-style:square;mso-wrap-distance-left:9pt;mso-wrap-distance-top:0;mso-wrap-distance-right:9pt;mso-wrap-distance-bottom:0;mso-position-horizontal:absolute;mso-position-horizontal-relative:text;mso-position-vertical:absolute;mso-position-vertical-relative:text;v-text-anchor:top" o:gfxdata="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" stroked="f">
                 <v:textbox style="mso-fit-shape-to-text:t" inset="0,0,0,0">
                   <w:txbxContent>
                     <w:p>
@@ -7567,27 +7359,14 @@
                       <w:r>
                         <w:t xml:space="preserve">Figure </w:t>
                       </w:r>
-                      <w:r>
-                        <w:fldChar w:fldCharType="begin"/>
-                      </w:r>
-                      <w:r>
-                        <w:instrText xml:space="preserve"> SEQ Figure \* ARABIC </w:instrText>
-                      </w:r>
-                      <w:r>
-                        <w:fldChar w:fldCharType="separate"/>
-                      </w:r>
-                      <w:r>
-                        <w:rPr>
-                          <w:noProof/>
-                        </w:rPr>
-                        <w:t>9</w:t>
-                      </w:r>
-                      <w:r>
-                        <w:rPr>
-                          <w:noProof/>
-                        </w:rPr>
-                        <w:fldChar w:fldCharType="end"/>
-                      </w:r>
+                      <w:fldSimple w:instr=" SEQ Figure \* ARABIC ">
+                        <w:r>
+                          <w:rPr>
+                            <w:noProof/>
+                          </w:rPr>
+                          <w:t>9</w:t>
+                        </w:r>
+                      </w:fldSimple>
                       <w:r>
                         <w:t xml:space="preserve"> - Basic Starting Structure created by the QControl Wizard</w:t>
                       </w:r>
@@ -7605,7 +7384,7 @@
           <w:noProof/>
         </w:rPr>
         <w:drawing>
-          <wp:anchor distT="0" distB="0" distL="114300" distR="114300" simplePos="0" relativeHeight="251694080" behindDoc="0" locked="0" layoutInCell="1" allowOverlap="1">
+          <wp:anchor distT="0" distB="0" distL="114300" distR="114300" simplePos="0" relativeHeight="251694080" behindDoc="0" locked="0" layoutInCell="1" allowOverlap="1" wp14:anchorId="6EBC3DDC" wp14:editId="469E20AD">
             <wp:simplePos x="0" y="0"/>
             <wp:positionH relativeFrom="margin">
               <wp:align>right</wp:align>
@@ -7730,7 +7509,7 @@
         </w:rPr>
         <w:lastRenderedPageBreak/>
         <w:drawing>
-          <wp:inline distT="0" distB="0" distL="0" distR="0" wp14:anchorId="5E6F8B4D" wp14:editId="783FE522">
+          <wp:inline distT="0" distB="0" distL="0" distR="0" wp14:anchorId="3B5866B0" wp14:editId="49683F9C">
             <wp:extent cx="5943600" cy="2640330"/>
             <wp:effectExtent l="0" t="0" r="0" b="7620"/>
             <wp:docPr id="29" name="Picture 29"/>
@@ -7774,27 +7553,14 @@
       <w:r>
         <w:t xml:space="preserve">Figure </w:t>
       </w:r>
-      <w:r>
-        <w:fldChar w:fldCharType="begin"/>
-      </w:r>
-      <w:r>
-        <w:instrText xml:space="preserve"> SEQ Figure \* ARABIC </w:instrText>
-      </w:r>
-      <w:r>
-        <w:fldChar w:fldCharType="separate"/>
-      </w:r>
-      <w:r>
-        <w:rPr>
-          <w:noProof/>
-        </w:rPr>
-        <w:t>10</w:t>
-      </w:r>
-      <w:r>
-        <w:rPr>
-          <w:noProof/>
-        </w:rPr>
-        <w:fldChar w:fldCharType="end"/>
-      </w:r>
+      <w:fldSimple w:instr=" SEQ Figure \* ARABIC ">
+        <w:r>
+          <w:rPr>
+            <w:noProof/>
+          </w:rPr>
+          <w:t>10</w:t>
+        </w:r>
+      </w:fldSimple>
       <w:bookmarkEnd w:id="7"/>
       <w:r>
         <w:t xml:space="preserve"> - PhoneFormField Event Handler</w:t>
@@ -7833,7 +7599,7 @@
           <w:noProof/>
         </w:rPr>
         <w:drawing>
-          <wp:inline distT="0" distB="0" distL="0" distR="0" wp14:anchorId="0731E923" wp14:editId="20C99D30">
+          <wp:inline distT="0" distB="0" distL="0" distR="0" wp14:anchorId="3F5D1D10" wp14:editId="7230BD09">
             <wp:extent cx="5934075" cy="2638425"/>
             <wp:effectExtent l="0" t="0" r="9525" b="9525"/>
             <wp:docPr id="64" name="Picture 64"/>
@@ -7916,7 +7682,7 @@
           <w:highlight w:val="lightGray"/>
         </w:rPr>
         <w:drawing>
-          <wp:anchor distT="0" distB="0" distL="114300" distR="114300" simplePos="0" relativeHeight="251697152" behindDoc="0" locked="0" layoutInCell="1" allowOverlap="1" wp14:anchorId="719FFA20" wp14:editId="214B869A">
+          <wp:anchor distT="0" distB="0" distL="114300" distR="114300" simplePos="0" relativeHeight="251697152" behindDoc="0" locked="0" layoutInCell="1" allowOverlap="1" wp14:anchorId="52D0F462" wp14:editId="353C4605">
             <wp:simplePos x="0" y="0"/>
             <wp:positionH relativeFrom="margin">
               <wp:align>left</wp:align>
@@ -7989,7 +7755,7 @@
           <w:noProof/>
         </w:rPr>
         <w:drawing>
-          <wp:inline distT="0" distB="0" distL="0" distR="0" wp14:anchorId="697787DA" wp14:editId="29A3A218">
+          <wp:inline distT="0" distB="0" distL="0" distR="0" wp14:anchorId="6456EF4D" wp14:editId="762753BB">
             <wp:extent cx="3838022" cy="3033104"/>
             <wp:effectExtent l="0" t="0" r="0" b="0"/>
             <wp:docPr id="66" name="Picture 66"/>
@@ -8071,7 +7837,7 @@
           <w:noProof/>
         </w:rPr>
         <w:drawing>
-          <wp:inline distT="0" distB="0" distL="0" distR="0" wp14:anchorId="058E3BC7" wp14:editId="3C97F897">
+          <wp:inline distT="0" distB="0" distL="0" distR="0" wp14:anchorId="5DC42950" wp14:editId="4971CFFB">
             <wp:extent cx="4419600" cy="2724150"/>
             <wp:effectExtent l="0" t="0" r="0" b="0"/>
             <wp:docPr id="67" name="Picture 67"/>
@@ -8137,7 +7903,7 @@
           <w:noProof/>
         </w:rPr>
         <w:drawing>
-          <wp:inline distT="0" distB="0" distL="0" distR="0" wp14:anchorId="2D2894A5" wp14:editId="08DB44FA">
+          <wp:inline distT="0" distB="0" distL="0" distR="0" wp14:anchorId="2E44BBEF" wp14:editId="1DEA7AF2">
             <wp:extent cx="5838825" cy="3162300"/>
             <wp:effectExtent l="0" t="0" r="9525" b="0"/>
             <wp:docPr id="68" name="Picture 68"/>
@@ -8260,7 +8026,7 @@
           <w:noProof/>
         </w:rPr>
         <w:drawing>
-          <wp:inline distT="0" distB="0" distL="0" distR="0" wp14:anchorId="5EF1E5CA" wp14:editId="01094E5A">
+          <wp:inline distT="0" distB="0" distL="0" distR="0" wp14:anchorId="477B5574" wp14:editId="618A1E2D">
             <wp:extent cx="5086350" cy="3105150"/>
             <wp:effectExtent l="0" t="0" r="0" b="0"/>
             <wp:docPr id="70" name="Picture 70"/>
@@ -8329,7 +8095,7 @@
           <w:noProof/>
         </w:rPr>
         <w:drawing>
-          <wp:inline distT="0" distB="0" distL="0" distR="0" wp14:anchorId="5D0F8F9C" wp14:editId="3905475D">
+          <wp:inline distT="0" distB="0" distL="0" distR="0" wp14:anchorId="0AB498CA" wp14:editId="4D563B33">
             <wp:extent cx="4829175" cy="3451106"/>
             <wp:effectExtent l="0" t="0" r="0" b="0"/>
             <wp:docPr id="71" name="Picture 71"/>
@@ -8404,7 +8170,7 @@
           <w:noProof/>
         </w:rPr>
         <w:drawing>
-          <wp:inline distT="0" distB="0" distL="0" distR="0" wp14:anchorId="1A8F8B1C" wp14:editId="0FD88039">
+          <wp:inline distT="0" distB="0" distL="0" distR="0" wp14:anchorId="0029E7C0" wp14:editId="62AC6A85">
             <wp:extent cx="5943600" cy="3693795"/>
             <wp:effectExtent l="0" t="0" r="0" b="1905"/>
             <wp:docPr id="72" name="Picture 72"/>
@@ -8473,7 +8239,7 @@
           <w:noProof/>
         </w:rPr>
         <w:drawing>
-          <wp:inline distT="0" distB="0" distL="0" distR="0" wp14:anchorId="7FBBD662" wp14:editId="641C58F9">
+          <wp:inline distT="0" distB="0" distL="0" distR="0" wp14:anchorId="0B7F4BE2" wp14:editId="2D8EDD9E">
             <wp:extent cx="5943600" cy="3511550"/>
             <wp:effectExtent l="0" t="0" r="0" b="0"/>
             <wp:docPr id="73" name="Picture 73"/>
@@ -8538,7 +8304,7 @@
           <w:noProof/>
         </w:rPr>
         <w:drawing>
-          <wp:inline distT="0" distB="0" distL="0" distR="0" wp14:anchorId="2E8E2D89" wp14:editId="1F75BBE2">
+          <wp:inline distT="0" distB="0" distL="0" distR="0" wp14:anchorId="5CD8B8EF" wp14:editId="013B8E0E">
             <wp:extent cx="5943600" cy="3511550"/>
             <wp:effectExtent l="0" t="0" r="0" b="0"/>
             <wp:docPr id="74" name="Picture 74"/>
@@ -8620,7 +8386,7 @@
           <w:noProof/>
         </w:rPr>
         <w:drawing>
-          <wp:anchor distT="0" distB="0" distL="114300" distR="114300" simplePos="0" relativeHeight="251699200" behindDoc="0" locked="0" layoutInCell="1" allowOverlap="1" wp14:anchorId="02B5A226" wp14:editId="0D1A4581">
+          <wp:anchor distT="0" distB="0" distL="114300" distR="114300" simplePos="0" relativeHeight="251699200" behindDoc="0" locked="0" layoutInCell="1" allowOverlap="1" wp14:anchorId="64C571C5" wp14:editId="05AA85BC">
             <wp:simplePos x="0" y="0"/>
             <wp:positionH relativeFrom="margin">
               <wp:align>right</wp:align>
@@ -8693,7 +8459,7 @@
           <w:noProof/>
         </w:rPr>
         <w:drawing>
-          <wp:anchor distT="0" distB="0" distL="114300" distR="114300" simplePos="0" relativeHeight="251698176" behindDoc="0" locked="0" layoutInCell="1" allowOverlap="1" wp14:anchorId="43E91419" wp14:editId="5FB4D052">
+          <wp:anchor distT="0" distB="0" distL="114300" distR="114300" simplePos="0" relativeHeight="251698176" behindDoc="0" locked="0" layoutInCell="1" allowOverlap="1" wp14:anchorId="79D94334" wp14:editId="1EF40DCA">
             <wp:simplePos x="0" y="0"/>
             <wp:positionH relativeFrom="column">
               <wp:posOffset>228600</wp:posOffset>
@@ -8758,7 +8524,7 @@
           <w:noProof/>
         </w:rPr>
         <w:drawing>
-          <wp:anchor distT="0" distB="0" distL="114300" distR="114300" simplePos="0" relativeHeight="251700224" behindDoc="0" locked="0" layoutInCell="1" allowOverlap="1" wp14:anchorId="36A8D51F" wp14:editId="0604DF5B">
+          <wp:anchor distT="0" distB="0" distL="114300" distR="114300" simplePos="0" relativeHeight="251700224" behindDoc="0" locked="0" layoutInCell="1" allowOverlap="1" wp14:anchorId="13C1C771" wp14:editId="0C0CF15A">
             <wp:simplePos x="0" y="0"/>
             <wp:positionH relativeFrom="margin">
               <wp:align>right</wp:align>
@@ -8988,7 +8754,7 @@
           <w:noProof/>
         </w:rPr>
         <w:drawing>
-          <wp:anchor distT="0" distB="0" distL="114300" distR="114300" simplePos="0" relativeHeight="251701248" behindDoc="0" locked="0" layoutInCell="1" allowOverlap="1" wp14:anchorId="50445308" wp14:editId="68323192">
+          <wp:anchor distT="0" distB="0" distL="114300" distR="114300" simplePos="0" relativeHeight="251701248" behindDoc="0" locked="0" layoutInCell="1" allowOverlap="1" wp14:anchorId="6793BF1E" wp14:editId="2A17CF4C">
             <wp:simplePos x="0" y="0"/>
             <wp:positionH relativeFrom="margin">
               <wp:align>right</wp:align>
@@ -9064,7 +8830,7 @@
           <w:noProof/>
         </w:rPr>
         <w:drawing>
-          <wp:anchor distT="0" distB="0" distL="114300" distR="114300" simplePos="0" relativeHeight="251702272" behindDoc="0" locked="0" layoutInCell="1" allowOverlap="1" wp14:anchorId="5747B45B" wp14:editId="74DEEA56">
+          <wp:anchor distT="0" distB="0" distL="114300" distR="114300" simplePos="0" relativeHeight="251702272" behindDoc="0" locked="0" layoutInCell="1" allowOverlap="1" wp14:anchorId="6E785193" wp14:editId="18DE72BC">
             <wp:simplePos x="0" y="0"/>
             <wp:positionH relativeFrom="margin">
               <wp:align>right</wp:align>
@@ -9173,7 +8939,7 @@
           <w:noProof/>
         </w:rPr>
         <w:drawing>
-          <wp:inline distT="0" distB="0" distL="0" distR="0" wp14:anchorId="0E87661E" wp14:editId="54760E68">
+          <wp:inline distT="0" distB="0" distL="0" distR="0" wp14:anchorId="28E4535D" wp14:editId="5A5EF20C">
             <wp:extent cx="3819525" cy="6924675"/>
             <wp:effectExtent l="0" t="0" r="9525" b="9525"/>
             <wp:docPr id="82" name="Picture 82"/>
@@ -9289,7 +9055,7 @@
           <w:noProof/>
         </w:rPr>
         <w:drawing>
-          <wp:inline distT="0" distB="0" distL="0" distR="0" wp14:anchorId="03B4FA69" wp14:editId="56B77DDB">
+          <wp:inline distT="0" distB="0" distL="0" distR="0" wp14:anchorId="07789958" wp14:editId="389F766C">
             <wp:extent cx="5943600" cy="5203825"/>
             <wp:effectExtent l="0" t="0" r="0" b="0"/>
             <wp:docPr id="85" name="Picture 85"/>
@@ -9518,7 +9284,7 @@
           <w:noProof/>
         </w:rPr>
         <w:drawing>
-          <wp:inline distT="0" distB="0" distL="0" distR="0" wp14:anchorId="609227FF" wp14:editId="62154211">
+          <wp:inline distT="0" distB="0" distL="0" distR="0" wp14:anchorId="588EE294" wp14:editId="7C971D55">
             <wp:extent cx="5943600" cy="2413635"/>
             <wp:effectExtent l="0" t="0" r="0" b="5715"/>
             <wp:docPr id="86" name="Picture 86"/>
@@ -9667,7 +9433,7 @@
           <w:noProof/>
         </w:rPr>
         <w:drawing>
-          <wp:inline distT="0" distB="0" distL="0" distR="0" wp14:anchorId="1B9B508A" wp14:editId="605A6FD8">
+          <wp:inline distT="0" distB="0" distL="0" distR="0" wp14:anchorId="4C4D305A" wp14:editId="4844CAE1">
             <wp:extent cx="5943600" cy="2367280"/>
             <wp:effectExtent l="0" t="0" r="0" b="0"/>
             <wp:docPr id="88" name="Picture 88"/>
@@ -9724,7 +9490,7 @@
           <w:noProof/>
         </w:rPr>
         <w:drawing>
-          <wp:inline distT="0" distB="0" distL="0" distR="0" wp14:anchorId="626D60C2" wp14:editId="5C6676B7">
+          <wp:inline distT="0" distB="0" distL="0" distR="0" wp14:anchorId="1227FFF2" wp14:editId="2392911A">
             <wp:extent cx="2266950" cy="2152650"/>
             <wp:effectExtent l="0" t="0" r="0" b="0"/>
             <wp:docPr id="89" name="Picture 89"/>
@@ -9825,7 +9591,7 @@
           <w:noProof/>
         </w:rPr>
         <w:drawing>
-          <wp:inline distT="0" distB="0" distL="0" distR="0" wp14:anchorId="54252DD9" wp14:editId="36F8A2EE">
+          <wp:inline distT="0" distB="0" distL="0" distR="0" wp14:anchorId="48D55009" wp14:editId="3A6C4EF3">
             <wp:extent cx="5943600" cy="3528695"/>
             <wp:effectExtent l="0" t="0" r="0" b="0"/>
             <wp:docPr id="90" name="Picture 90"/>
@@ -9936,7 +9702,7 @@
           <w:noProof/>
         </w:rPr>
         <w:drawing>
-          <wp:inline distT="0" distB="0" distL="0" distR="0" wp14:anchorId="7282B317" wp14:editId="67442537">
+          <wp:inline distT="0" distB="0" distL="0" distR="0" wp14:anchorId="681D8668" wp14:editId="4FBA4495">
             <wp:extent cx="5943600" cy="2451100"/>
             <wp:effectExtent l="0" t="0" r="0" b="6350"/>
             <wp:docPr id="91" name="Picture 91"/>
@@ -9994,7 +9760,7 @@
           <w:noProof/>
         </w:rPr>
         <w:drawing>
-          <wp:inline distT="0" distB="0" distL="0" distR="0" wp14:anchorId="541FE749" wp14:editId="2F8A368C">
+          <wp:inline distT="0" distB="0" distL="0" distR="0" wp14:anchorId="37E5EB2F" wp14:editId="0A7C48DD">
             <wp:extent cx="2114550" cy="1228725"/>
             <wp:effectExtent l="0" t="0" r="0" b="9525"/>
             <wp:docPr id="92" name="Picture 92"/>
@@ -12004,7 +11770,7 @@
         </w:rPr>
         <w:lastRenderedPageBreak/>
         <w:drawing>
-          <wp:inline distT="0" distB="0" distL="0" distR="0" wp14:anchorId="495818D9" wp14:editId="53BE1DDD">
+          <wp:inline distT="0" distB="0" distL="0" distR="0" wp14:anchorId="5D03F125" wp14:editId="7B46EE62">
             <wp:extent cx="3913632" cy="3657600"/>
             <wp:effectExtent l="0" t="0" r="0" b="0"/>
             <wp:docPr id="1026" name="Picture 2" descr="File:Classhierarchyshortcutmenu.png"/>
@@ -12072,27 +11838,14 @@
       <w:r>
         <w:t xml:space="preserve">Figure </w:t>
       </w:r>
-      <w:r>
-        <w:fldChar w:fldCharType="begin"/>
-      </w:r>
-      <w:r>
-        <w:instrText xml:space="preserve"> SEQ Figure \* ARABIC </w:instrText>
-      </w:r>
-      <w:r>
-        <w:fldChar w:fldCharType="separate"/>
-      </w:r>
-      <w:r>
-        <w:rPr>
-          <w:noProof/>
-        </w:rPr>
-        <w:t>11</w:t>
-      </w:r>
-      <w:r>
-        <w:rPr>
-          <w:noProof/>
-        </w:rPr>
-        <w:fldChar w:fldCharType="end"/>
-      </w:r>
+      <w:fldSimple w:instr=" SEQ Figure \* ARABIC ">
+        <w:r>
+          <w:rPr>
+            <w:noProof/>
+          </w:rPr>
+          <w:t>11</w:t>
+        </w:r>
+      </w:fldSimple>
       <w:bookmarkEnd w:id="17"/>
       <w:r>
         <w:t xml:space="preserve"> - VI Server Class Hierarchy</w:t>
@@ -12109,7 +11862,7 @@
           <w:noProof/>
         </w:rPr>
         <w:drawing>
-          <wp:inline distT="0" distB="0" distL="0" distR="0" wp14:anchorId="3F8C89BE" wp14:editId="0D8D0B6E">
+          <wp:inline distT="0" distB="0" distL="0" distR="0" wp14:anchorId="6B340C8D" wp14:editId="46D26D3E">
             <wp:extent cx="5724144" cy="3657600"/>
             <wp:effectExtent l="0" t="0" r="0" b="0"/>
             <wp:docPr id="1028" name="Picture 4" descr="File:Propertyshortcutmenuinheritance.png"/>
@@ -12176,27 +11929,14 @@
       <w:r>
         <w:t xml:space="preserve">Figure </w:t>
       </w:r>
-      <w:r>
-        <w:fldChar w:fldCharType="begin"/>
-      </w:r>
-      <w:r>
-        <w:instrText xml:space="preserve"> SEQ Figure \* ARABIC </w:instrText>
-      </w:r>
-      <w:r>
-        <w:fldChar w:fldCharType="separate"/>
-      </w:r>
-      <w:r>
-        <w:rPr>
-          <w:noProof/>
-        </w:rPr>
-        <w:t>12</w:t>
-      </w:r>
-      <w:r>
-        <w:rPr>
-          <w:noProof/>
-        </w:rPr>
-        <w:fldChar w:fldCharType="end"/>
-      </w:r>
+      <w:fldSimple w:instr=" SEQ Figure \* ARABIC ">
+        <w:r>
+          <w:rPr>
+            <w:noProof/>
+          </w:rPr>
+          <w:t>12</w:t>
+        </w:r>
+      </w:fldSimple>
       <w:bookmarkEnd w:id="19"/>
       <w:r>
         <w:t xml:space="preserve"> - Organization of Properties by the Classes of the VI Server Class Hierarchy</w:t>
@@ -12261,7 +12001,7 @@
           <w:noProof/>
         </w:rPr>
         <w:drawing>
-          <wp:inline distT="0" distB="0" distL="0" distR="0" wp14:anchorId="76FC206C" wp14:editId="4174C88B">
+          <wp:inline distT="0" distB="0" distL="0" distR="0" wp14:anchorId="11B5AC48" wp14:editId="019F07F3">
             <wp:extent cx="3371850" cy="3397329"/>
             <wp:effectExtent l="0" t="0" r="0" b="0"/>
             <wp:docPr id="83" name="Picture 83"/>
@@ -12315,27 +12055,14 @@
       <w:r>
         <w:t xml:space="preserve">Figure </w:t>
       </w:r>
-      <w:r>
-        <w:fldChar w:fldCharType="begin"/>
-      </w:r>
-      <w:r>
-        <w:instrText xml:space="preserve"> SEQ Figure \* ARABIC </w:instrText>
-      </w:r>
-      <w:r>
-        <w:fldChar w:fldCharType="separate"/>
-      </w:r>
-      <w:r>
-        <w:rPr>
-          <w:noProof/>
-        </w:rPr>
-        <w:t>13</w:t>
-      </w:r>
-      <w:r>
-        <w:rPr>
-          <w:noProof/>
-        </w:rPr>
-        <w:fldChar w:fldCharType="end"/>
-      </w:r>
+      <w:fldSimple w:instr=" SEQ Figure \* ARABIC ">
+        <w:r>
+          <w:rPr>
+            <w:noProof/>
+          </w:rPr>
+          <w:t>13</w:t>
+        </w:r>
+      </w:fldSimple>
       <w:r>
         <w:t xml:space="preserve"> - </w:t>
       </w:r>
@@ -12356,7 +12083,7 @@
           <w:noProof/>
         </w:rPr>
         <w:drawing>
-          <wp:inline distT="0" distB="0" distL="0" distR="0" wp14:anchorId="383E5955" wp14:editId="4AF5EDBE">
+          <wp:inline distT="0" distB="0" distL="0" distR="0" wp14:anchorId="4D0094D2" wp14:editId="2A5A2830">
             <wp:extent cx="3761154" cy="3333750"/>
             <wp:effectExtent l="0" t="0" r="0" b="0"/>
             <wp:docPr id="3" name="Picture 2"/>
@@ -12408,27 +12135,14 @@
       <w:r>
         <w:t xml:space="preserve">Figure </w:t>
       </w:r>
-      <w:r>
-        <w:fldChar w:fldCharType="begin"/>
-      </w:r>
-      <w:r>
-        <w:instrText xml:space="preserve"> SEQ Figure \* ARABIC </w:instrText>
-      </w:r>
-      <w:r>
-        <w:fldChar w:fldCharType="separate"/>
-      </w:r>
-      <w:r>
-        <w:rPr>
-          <w:noProof/>
-        </w:rPr>
-        <w:t>14</w:t>
-      </w:r>
-      <w:r>
-        <w:rPr>
-          <w:noProof/>
-        </w:rPr>
-        <w:fldChar w:fldCharType="end"/>
-      </w:r>
+      <w:fldSimple w:instr=" SEQ Figure \* ARABIC ">
+        <w:r>
+          <w:rPr>
+            <w:noProof/>
+          </w:rPr>
+          <w:t>14</w:t>
+        </w:r>
+      </w:fldSimple>
       <w:r>
         <w:t xml:space="preserve"> - </w:t>
       </w:r>
@@ -12456,7 +12170,7 @@
         </w:rPr>
         <w:lastRenderedPageBreak/>
         <w:drawing>
-          <wp:anchor distT="0" distB="0" distL="114300" distR="114300" simplePos="0" relativeHeight="251674624" behindDoc="0" locked="0" layoutInCell="1" allowOverlap="1" wp14:anchorId="57AE6006" wp14:editId="57A6A364">
+          <wp:anchor distT="0" distB="0" distL="114300" distR="114300" simplePos="0" relativeHeight="251674624" behindDoc="0" locked="0" layoutInCell="1" allowOverlap="1" wp14:anchorId="5FC48DF4" wp14:editId="1286C5A6">
             <wp:simplePos x="0" y="0"/>
             <wp:positionH relativeFrom="margin">
               <wp:align>left</wp:align>
@@ -12820,7 +12534,7 @@
         <w:jc w:val="center"/>
       </w:pPr>
       <w:r>
-        <w:pict>
+        <w:pict w14:anchorId="57593C62">
           <v:shapetype id="_x0000_t75" coordsize="21600,21600" o:spt="75" o:preferrelative="t" path="m@4@5l@4@11@9@11@9@5xe" filled="f" stroked="f">
             <v:stroke joinstyle="miter"/>
             <v:formulas>
@@ -12854,27 +12568,14 @@
       <w:r>
         <w:t xml:space="preserve">Figure </w:t>
       </w:r>
-      <w:r>
-        <w:fldChar w:fldCharType="begin"/>
-      </w:r>
-      <w:r>
-        <w:instrText xml:space="preserve"> SEQ Figure \* ARABIC </w:instrText>
-      </w:r>
-      <w:r>
-        <w:fldChar w:fldCharType="separate"/>
-      </w:r>
-      <w:r>
-        <w:rPr>
-          <w:noProof/>
-        </w:rPr>
-        <w:t>15</w:t>
-      </w:r>
-      <w:r>
-        <w:rPr>
-          <w:noProof/>
-        </w:rPr>
-        <w:fldChar w:fldCharType="end"/>
-      </w:r>
+      <w:fldSimple w:instr=" SEQ Figure \* ARABIC ">
+        <w:r>
+          <w:rPr>
+            <w:noProof/>
+          </w:rPr>
+          <w:t>15</w:t>
+        </w:r>
+      </w:fldSimple>
       <w:r>
         <w:t xml:space="preserve"> - Parts of a </w:t>
       </w:r>
@@ -12893,7 +12594,7 @@
           <w:noProof/>
         </w:rPr>
         <w:lastRenderedPageBreak/>
-        <w:pict>
+        <w:pict w14:anchorId="156E5598">
           <v:shape id="_x0000_s1040" type="#_x0000_t75" style="position:absolute;left:0;text-align:left;margin-left:0;margin-top:.15pt;width:41.55pt;height:49.15pt;z-index:251678720;mso-position-horizontal-relative:text;mso-position-vertical-relative:text;mso-width-relative:page;mso-height-relative:page">
             <v:imagedata r:id="rId53" o:title="Control Class Constructor"/>
             <w10:wrap type="square"/>
@@ -12972,7 +12673,7 @@
           <w:noProof/>
         </w:rPr>
         <w:drawing>
-          <wp:inline distT="0" distB="0" distL="0" distR="0" wp14:anchorId="2ED70BAC" wp14:editId="0AE77EE2">
+          <wp:inline distT="0" distB="0" distL="0" distR="0" wp14:anchorId="44D66177" wp14:editId="6F65E360">
             <wp:extent cx="4854497" cy="1107440"/>
             <wp:effectExtent l="0" t="0" r="3810" b="0"/>
             <wp:docPr id="9" name="Picture 9"/>
@@ -13023,27 +12724,14 @@
       <w:r>
         <w:t xml:space="preserve">Figure </w:t>
       </w:r>
-      <w:r>
-        <w:fldChar w:fldCharType="begin"/>
-      </w:r>
-      <w:r>
-        <w:instrText xml:space="preserve"> SEQ Figure \* ARABIC </w:instrText>
-      </w:r>
-      <w:r>
-        <w:fldChar w:fldCharType="separate"/>
-      </w:r>
-      <w:r>
-        <w:rPr>
-          <w:noProof/>
-        </w:rPr>
-        <w:t>16</w:t>
-      </w:r>
-      <w:r>
-        <w:rPr>
-          <w:noProof/>
-        </w:rPr>
-        <w:fldChar w:fldCharType="end"/>
-      </w:r>
+      <w:fldSimple w:instr=" SEQ Figure \* ARABIC ">
+        <w:r>
+          <w:rPr>
+            <w:noProof/>
+          </w:rPr>
+          <w:t>16</w:t>
+        </w:r>
+      </w:fldSimple>
       <w:r>
         <w:t xml:space="preserve"> - Example Constructor Method code</w:t>
       </w:r>
@@ -13188,7 +12876,7 @@
         <w:rPr>
           <w:noProof/>
         </w:rPr>
-        <w:pict>
+        <w:pict w14:anchorId="32D0CF37">
           <v:shape id="_x0000_s1031" type="#_x0000_t75" style="position:absolute;left:0;text-align:left;margin-left:0;margin-top:.55pt;width:41.55pt;height:49.15pt;z-index:251665408;mso-position-horizontal-relative:text;mso-position-vertical-relative:text;mso-width-relative:page;mso-height-relative:page">
             <v:imagedata r:id="rId55" o:title="Load Reference"/>
             <w10:wrap type="square"/>
@@ -13230,7 +12918,7 @@
           <w:noProof/>
         </w:rPr>
         <w:drawing>
-          <wp:inline distT="0" distB="0" distL="0" distR="0" wp14:anchorId="6DFB5CD2" wp14:editId="5F24D162">
+          <wp:inline distT="0" distB="0" distL="0" distR="0" wp14:anchorId="0FAA35D8" wp14:editId="0FE0502D">
             <wp:extent cx="5943600" cy="1123315"/>
             <wp:effectExtent l="0" t="0" r="0" b="635"/>
             <wp:docPr id="5" name="Picture 5"/>
@@ -13274,27 +12962,14 @@
       <w:r>
         <w:t xml:space="preserve">Figure </w:t>
       </w:r>
-      <w:r>
-        <w:fldChar w:fldCharType="begin"/>
-      </w:r>
-      <w:r>
-        <w:instrText xml:space="preserve"> SEQ Figure \* ARABIC </w:instrText>
-      </w:r>
-      <w:r>
-        <w:fldChar w:fldCharType="separate"/>
-      </w:r>
-      <w:r>
-        <w:rPr>
-          <w:noProof/>
-        </w:rPr>
-        <w:t>17</w:t>
-      </w:r>
-      <w:r>
-        <w:rPr>
-          <w:noProof/>
-        </w:rPr>
-        <w:fldChar w:fldCharType="end"/>
-      </w:r>
+      <w:fldSimple w:instr=" SEQ Figure \* ARABIC ">
+        <w:r>
+          <w:rPr>
+            <w:noProof/>
+          </w:rPr>
+          <w:t>17</w:t>
+        </w:r>
+      </w:fldSimple>
       <w:r>
         <w:t xml:space="preserve"> - Example Load Reference Method</w:t>
       </w:r>
@@ -13415,7 +13090,7 @@
           <w:noProof/>
         </w:rPr>
         <w:lastRenderedPageBreak/>
-        <w:pict>
+        <w:pict w14:anchorId="2B70845F">
           <v:shape id="_x0000_s1032" type="#_x0000_t75" style="position:absolute;left:0;text-align:left;margin-left:.25pt;margin-top:1.8pt;width:41.35pt;height:48.95pt;z-index:251667456;mso-position-horizontal-relative:text;mso-position-vertical-relative:text;mso-width-relative:page;mso-height-relative:page">
             <v:imagedata r:id="rId57" o:title="Load State Data"/>
             <w10:wrap type="square"/>
@@ -13446,7 +13121,7 @@
           <w:noProof/>
         </w:rPr>
         <w:drawing>
-          <wp:inline distT="0" distB="0" distL="0" distR="0" wp14:anchorId="2281886D" wp14:editId="5E5B7FAF">
+          <wp:inline distT="0" distB="0" distL="0" distR="0" wp14:anchorId="169308EE" wp14:editId="21CA52D4">
             <wp:extent cx="4861932" cy="988741"/>
             <wp:effectExtent l="0" t="0" r="0" b="1905"/>
             <wp:docPr id="10" name="Picture 10"/>
@@ -13497,27 +13172,14 @@
       <w:r>
         <w:t xml:space="preserve">Figure </w:t>
       </w:r>
-      <w:r>
-        <w:fldChar w:fldCharType="begin"/>
-      </w:r>
-      <w:r>
-        <w:instrText xml:space="preserve"> SEQ Figure \* ARABIC </w:instrText>
-      </w:r>
-      <w:r>
-        <w:fldChar w:fldCharType="separate"/>
-      </w:r>
-      <w:r>
-        <w:rPr>
-          <w:noProof/>
-        </w:rPr>
-        <w:t>18</w:t>
-      </w:r>
-      <w:r>
-        <w:rPr>
-          <w:noProof/>
-        </w:rPr>
-        <w:fldChar w:fldCharType="end"/>
-      </w:r>
+      <w:fldSimple w:instr=" SEQ Figure \* ARABIC ">
+        <w:r>
+          <w:rPr>
+            <w:noProof/>
+          </w:rPr>
+          <w:t>18</w:t>
+        </w:r>
+      </w:fldSimple>
       <w:r>
         <w:t xml:space="preserve"> - Example Load State Data Method</w:t>
       </w:r>
@@ -13704,7 +13366,7 @@
         <w:rPr>
           <w:noProof/>
         </w:rPr>
-        <w:pict>
+        <w:pict w14:anchorId="69D8439D">
           <v:shape id="_x0000_s1041" type="#_x0000_t75" style="position:absolute;left:0;text-align:left;margin-left:.05pt;margin-top:3.65pt;width:41.55pt;height:49.15pt;z-index:251680768;mso-position-horizontal-relative:text;mso-position-vertical-relative:text;mso-width-relative:page;mso-height-relative:page">
             <v:imagedata r:id="rId59" o:title="Initialize"/>
             <w10:wrap type="square"/>
@@ -13797,7 +13459,7 @@
         <w:rPr>
           <w:noProof/>
         </w:rPr>
-        <w:pict>
+        <w:pict w14:anchorId="28A6CB82">
           <v:shape id="_x0000_s1033" type="#_x0000_t75" style="position:absolute;left:0;text-align:left;margin-left:.05pt;margin-top:3.4pt;width:49.15pt;height:49.15pt;z-index:251669504;mso-position-horizontal-relative:text;mso-position-vertical-relative:text;mso-width-relative:page;mso-height-relative:page">
             <v:imagedata r:id="rId60" o:title="Event Handler"/>
             <w10:wrap type="square"/>
@@ -13884,7 +13546,7 @@
         <w:rPr>
           <w:noProof/>
         </w:rPr>
-        <w:pict>
+        <w:pict w14:anchorId="21D9FC2A">
           <v:shape id="_x0000_s1034" type="#_x0000_t75" style="position:absolute;left:0;text-align:left;margin-left:0;margin-top:4.35pt;width:41.55pt;height:49.15pt;z-index:251671552;mso-position-horizontal-relative:text;mso-position-vertical-relative:text;mso-width-relative:page;mso-height-relative:page">
             <v:imagedata r:id="rId61" o:title="Control Class Property"/>
             <w10:wrap type="square"/>
@@ -13984,7 +13646,7 @@
         <w:rPr>
           <w:noProof/>
         </w:rPr>
-        <w:pict>
+        <w:pict w14:anchorId="42ABAB1A">
           <v:shape id="_x0000_s1035" type="#_x0000_t75" style="position:absolute;left:0;text-align:left;margin-left:0;margin-top:5.8pt;width:41.55pt;height:49.15pt;z-index:251673600;mso-position-horizontal-relative:text;mso-position-vertical-relative:text;mso-width-relative:page;mso-height-relative:page">
             <v:imagedata r:id="rId62" o:title="Control Class Method"/>
             <w10:wrap type="square"/>
@@ -14039,7 +13701,7 @@
         <w:rPr>
           <w:noProof/>
         </w:rPr>
-        <w:pict>
+        <w:pict w14:anchorId="4ECFE819">
           <v:shape id="_x0000_s1042" type="#_x0000_t75" style="position:absolute;left:0;text-align:left;margin-left:0;margin-top:4.4pt;width:41.55pt;height:49.15pt;z-index:251682816;mso-position-horizontal-relative:text;mso-position-vertical-relative:text;mso-width-relative:page;mso-height-relative:page">
             <v:imagedata r:id="rId63" o:title="Close Control Class"/>
             <w10:wrap type="square"/>
@@ -14158,7 +13820,7 @@
           <w:noProof/>
         </w:rPr>
         <w:drawing>
-          <wp:anchor distT="0" distB="0" distL="114300" distR="114300" simplePos="0" relativeHeight="251683840" behindDoc="0" locked="0" layoutInCell="1" allowOverlap="1" wp14:anchorId="773E3E5A" wp14:editId="29EB0479">
+          <wp:anchor distT="0" distB="0" distL="114300" distR="114300" simplePos="0" relativeHeight="251683840" behindDoc="0" locked="0" layoutInCell="1" allowOverlap="1" wp14:anchorId="1907F741" wp14:editId="61A528DE">
             <wp:simplePos x="0" y="0"/>
             <wp:positionH relativeFrom="margin">
               <wp:posOffset>-790</wp:posOffset>
@@ -14255,7 +13917,7 @@
         </w:rPr>
         <w:lastRenderedPageBreak/>
         <w:drawing>
-          <wp:inline distT="0" distB="0" distL="0" distR="0" wp14:anchorId="38176083" wp14:editId="73DE5129">
+          <wp:inline distT="0" distB="0" distL="0" distR="0" wp14:anchorId="181DA597" wp14:editId="44665CA2">
             <wp:extent cx="3998524" cy="854710"/>
             <wp:effectExtent l="0" t="0" r="2540" b="2540"/>
             <wp:docPr id="11" name="Picture 11"/>
@@ -14306,41 +13968,28 @@
       <w:r>
         <w:t xml:space="preserve">Figure </w:t>
       </w:r>
-      <w:r>
-        <w:fldChar w:fldCharType="begin"/>
-      </w:r>
-      <w:r>
-        <w:instrText xml:space="preserve"> SEQ Figure \* ARABIC </w:instrText>
-      </w:r>
-      <w:r>
-        <w:fldChar w:fldCharType="separate"/>
-      </w:r>
+      <w:fldSimple w:instr=" SEQ Figure \* ARABIC ">
+        <w:r>
+          <w:rPr>
+            <w:noProof/>
+          </w:rPr>
+          <w:t>19</w:t>
+        </w:r>
+      </w:fldSimple>
+      <w:r>
+        <w:t xml:space="preserve"> - Example Close State Data Method</w:t>
+      </w:r>
+    </w:p>
+    <w:p>
+      <w:pPr>
+        <w:pStyle w:val="Heading3"/>
+      </w:pPr>
+      <w:bookmarkStart w:id="46" w:name="_Toc510109572"/>
       <w:r>
         <w:rPr>
           <w:noProof/>
         </w:rPr>
-        <w:t>19</w:t>
-      </w:r>
-      <w:r>
-        <w:rPr>
-          <w:noProof/>
-        </w:rPr>
-        <w:fldChar w:fldCharType="end"/>
-      </w:r>
-      <w:r>
-        <w:t xml:space="preserve"> - Example Close State Data Method</w:t>
-      </w:r>
-    </w:p>
-    <w:p>
-      <w:pPr>
-        <w:pStyle w:val="Heading3"/>
-      </w:pPr>
-      <w:bookmarkStart w:id="46" w:name="_Toc510109572"/>
-      <w:r>
-        <w:rPr>
-          <w:noProof/>
-        </w:rPr>
-        <w:pict>
+        <w:pict w14:anchorId="25FC9755">
           <v:shape id="_x0000_s1043" type="#_x0000_t75" style="position:absolute;left:0;text-align:left;margin-left:-.05pt;margin-top:.15pt;width:41.55pt;height:49.15pt;z-index:251685888;mso-position-horizontal-relative:text;mso-position-vertical-relative:text;mso-width-relative:page;mso-height-relative:page">
             <v:imagedata r:id="rId66" o:title="Control Class Close"/>
             <w10:wrap type="square"/>
@@ -14597,7 +14246,7 @@
           <w:noProof/>
         </w:rPr>
         <w:lastRenderedPageBreak/>
-        <w:pict>
+        <w:pict w14:anchorId="6646619B">
           <v:shape id="_x0000_i1026" type="#_x0000_t75" style="width:470.9pt;height:483.9pt">
             <v:imagedata r:id="rId67" o:title="Interface Class Hierarchy"/>
           </v:shape>
@@ -14612,27 +14261,14 @@
       <w:r>
         <w:t xml:space="preserve">Figure </w:t>
       </w:r>
-      <w:r>
-        <w:fldChar w:fldCharType="begin"/>
-      </w:r>
-      <w:r>
-        <w:instrText xml:space="preserve"> SEQ Figure \* ARABIC </w:instrText>
-      </w:r>
-      <w:r>
-        <w:fldChar w:fldCharType="separate"/>
-      </w:r>
-      <w:r>
-        <w:rPr>
-          <w:noProof/>
-        </w:rPr>
-        <w:t>20</w:t>
-      </w:r>
-      <w:r>
-        <w:rPr>
-          <w:noProof/>
-        </w:rPr>
-        <w:fldChar w:fldCharType="end"/>
-      </w:r>
+      <w:fldSimple w:instr=" SEQ Figure \* ARABIC ">
+        <w:r>
+          <w:rPr>
+            <w:noProof/>
+          </w:rPr>
+          <w:t>20</w:t>
+        </w:r>
+      </w:fldSimple>
       <w:bookmarkEnd w:id="55"/>
       <w:r>
         <w:rPr>
@@ -15698,7 +15334,7 @@
           <w:noProof/>
         </w:rPr>
         <w:drawing>
-          <wp:inline distT="0" distB="0" distL="0" distR="0">
+          <wp:inline distT="0" distB="0" distL="0" distR="0" wp14:anchorId="351B6D52" wp14:editId="783DBFD9">
             <wp:extent cx="4005580" cy="1143000"/>
             <wp:effectExtent l="0" t="0" r="0" b="0"/>
             <wp:docPr id="27" name="Picture 27"/>
@@ -15755,27 +15391,14 @@
       <w:r>
         <w:t xml:space="preserve">Figure </w:t>
       </w:r>
-      <w:r>
-        <w:fldChar w:fldCharType="begin"/>
-      </w:r>
-      <w:r>
-        <w:instrText xml:space="preserve"> SEQ Figure \* ARABIC </w:instrText>
-      </w:r>
-      <w:r>
-        <w:fldChar w:fldCharType="separate"/>
-      </w:r>
-      <w:r>
-        <w:rPr>
-          <w:noProof/>
-        </w:rPr>
-        <w:t>21</w:t>
-      </w:r>
-      <w:r>
-        <w:rPr>
-          <w:noProof/>
-        </w:rPr>
-        <w:fldChar w:fldCharType="end"/>
-      </w:r>
+      <w:fldSimple w:instr=" SEQ Figure \* ARABIC ">
+        <w:r>
+          <w:rPr>
+            <w:noProof/>
+          </w:rPr>
+          <w:t>21</w:t>
+        </w:r>
+      </w:fldSimple>
       <w:r>
         <w:t xml:space="preserve"> </w:t>
       </w:r>
@@ -15834,7 +15457,7 @@
           <w:noProof/>
         </w:rPr>
         <w:drawing>
-          <wp:inline distT="0" distB="0" distL="0" distR="0" wp14:anchorId="6D9A73B6" wp14:editId="59560719">
+          <wp:inline distT="0" distB="0" distL="0" distR="0" wp14:anchorId="73F5D899" wp14:editId="39834DA8">
             <wp:extent cx="3627755" cy="725805"/>
             <wp:effectExtent l="0" t="0" r="0" b="0"/>
             <wp:docPr id="28" name="Picture 28"/>
@@ -15891,27 +15514,14 @@
       <w:r>
         <w:t xml:space="preserve">Figure </w:t>
       </w:r>
-      <w:r>
-        <w:fldChar w:fldCharType="begin"/>
-      </w:r>
-      <w:r>
-        <w:instrText xml:space="preserve"> SEQ Figure \* ARABIC </w:instrText>
-      </w:r>
-      <w:r>
-        <w:fldChar w:fldCharType="separate"/>
-      </w:r>
-      <w:r>
-        <w:rPr>
-          <w:noProof/>
-        </w:rPr>
-        <w:t>22</w:t>
-      </w:r>
-      <w:r>
-        <w:rPr>
-          <w:noProof/>
-        </w:rPr>
-        <w:fldChar w:fldCharType="end"/>
-      </w:r>
+      <w:fldSimple w:instr=" SEQ Figure \* ARABIC ">
+        <w:r>
+          <w:rPr>
+            <w:noProof/>
+          </w:rPr>
+          <w:t>22</w:t>
+        </w:r>
+      </w:fldSimple>
       <w:r>
         <w:t xml:space="preserve"> - Connector Pane of the QControl Creator Complete Method</w:t>
       </w:r>
@@ -16215,7 +15825,6 @@
         <w:dataBinding w:prefixMappings="xmlns:ns0='http://purl.org/dc/elements/1.1/' xmlns:ns1='http://schemas.openxmlformats.org/package/2006/metadata/core-properties' " w:xpath="/ns1:coreProperties[1]/ns0:creator[1]" w:storeItemID="{6C3C8BC8-F283-45AE-878A-BAB7291924A1}"/>
         <w:text/>
       </w:sdtPr>
-      <w:sdtEndPr/>
       <w:sdtContent>
         <w:r>
           <w:rPr>
@@ -16384,7 +15993,6 @@
         <w:dataBinding w:prefixMappings="xmlns:ns0='http://purl.org/dc/elements/1.1/' xmlns:ns1='http://schemas.openxmlformats.org/package/2006/metadata/core-properties' " w:xpath="/ns1:coreProperties[1]/ns0:title[1]" w:storeItemID="{6C3C8BC8-F283-45AE-878A-BAB7291924A1}"/>
         <w:text/>
       </w:sdtPr>
-      <w:sdtEndPr/>
       <w:sdtContent>
         <w:r>
           <w:rPr>
@@ -16413,7 +16021,7 @@
         <w:sz w:val="18"/>
         <w:szCs w:val="18"/>
       </w:rPr>
-      <w:t xml:space="preserve">©2016 </w:t>
+      <w:t xml:space="preserve">©2016-2019 </w:t>
     </w:r>
     <w:r>
       <w:rPr>
@@ -16453,7 +16061,23 @@
         <w:sz w:val="18"/>
         <w:szCs w:val="18"/>
       </w:rPr>
-      <w:t xml:space="preserve">©2016 </w:t>
+      <w:t>©2016</w:t>
+    </w:r>
+    <w:r>
+      <w:rPr>
+        <w:color w:val="595959" w:themeColor="text1" w:themeTint="A6"/>
+        <w:sz w:val="18"/>
+        <w:szCs w:val="18"/>
+      </w:rPr>
+      <w:t>-2019</w:t>
+    </w:r>
+    <w:r>
+      <w:rPr>
+        <w:color w:val="595959" w:themeColor="text1" w:themeTint="A6"/>
+        <w:sz w:val="18"/>
+        <w:szCs w:val="18"/>
+      </w:rPr>
+      <w:t xml:space="preserve"> </w:t>
     </w:r>
     <w:r>
       <w:rPr>
@@ -20514,7 +20138,7 @@
       </w:pPr>
     </w:pPrDefault>
   </w:docDefaults>
-  <w:latentStyles w:defLockedState="0" w:defUIPriority="99" w:defSemiHidden="0" w:defUnhideWhenUsed="0" w:defQFormat="0" w:count="375">
+  <w:latentStyles w:defLockedState="0" w:defUIPriority="99" w:defSemiHidden="0" w:defUnhideWhenUsed="0" w:defQFormat="0" w:count="376">
     <w:lsdException w:name="Normal" w:uiPriority="0" w:qFormat="1"/>
     <w:lsdException w:name="heading 1" w:uiPriority="9" w:qFormat="1"/>
     <w:lsdException w:name="heading 2" w:semiHidden="1" w:uiPriority="9" w:unhideWhenUsed="1" w:qFormat="1"/>
@@ -20620,7 +20244,6 @@
     <w:lsdException w:name="HTML Sample" w:semiHidden="1" w:unhideWhenUsed="1"/>
     <w:lsdException w:name="HTML Typewriter" w:semiHidden="1" w:unhideWhenUsed="1"/>
     <w:lsdException w:name="HTML Variable" w:semiHidden="1" w:unhideWhenUsed="1"/>
-    <w:lsdException w:name="Normal Table" w:semiHidden="1" w:unhideWhenUsed="1"/>
     <w:lsdException w:name="annotation subject" w:semiHidden="1" w:unhideWhenUsed="1"/>
     <w:lsdException w:name="No List" w:semiHidden="1" w:unhideWhenUsed="1"/>
     <w:lsdException w:name="Outline List 1" w:semiHidden="1" w:unhideWhenUsed="1"/>
@@ -20667,10 +20290,8 @@
     <w:lsdException w:name="Table Subtle 2" w:semiHidden="1" w:unhideWhenUsed="1"/>
     <w:lsdException w:name="Table Web 1" w:semiHidden="1" w:unhideWhenUsed="1"/>
     <w:lsdException w:name="Table Web 2" w:semiHidden="1" w:unhideWhenUsed="1"/>
-    <w:lsdException w:name="Table Web 3" w:semiHidden="1" w:unhideWhenUsed="1"/>
     <w:lsdException w:name="Balloon Text" w:semiHidden="1" w:unhideWhenUsed="1"/>
     <w:lsdException w:name="Table Grid" w:uiPriority="39"/>
-    <w:lsdException w:name="Table Theme" w:semiHidden="1" w:unhideWhenUsed="1"/>
     <w:lsdException w:name="Placeholder Text" w:semiHidden="1"/>
     <w:lsdException w:name="No Spacing" w:uiPriority="1" w:qFormat="1"/>
     <w:lsdException w:name="Light Shading" w:uiPriority="60"/>
@@ -20890,6 +20511,7 @@
     <w:lsdException w:name="Smart Hyperlink" w:semiHidden="1" w:unhideWhenUsed="1"/>
     <w:lsdException w:name="Hashtag" w:semiHidden="1" w:unhideWhenUsed="1"/>
     <w:lsdException w:name="Unresolved Mention" w:semiHidden="1" w:unhideWhenUsed="1"/>
+    <w:lsdException w:name="Smart Link" w:semiHidden="1" w:unhideWhenUsed="1"/>
   </w:latentStyles>
   <w:style w:type="paragraph" w:default="1" w:styleId="Normal">
     <w:name w:val="Normal"/>
@@ -20914,7 +20536,7 @@
     </w:pPr>
     <w:rPr>
       <w:rFonts w:asciiTheme="majorHAnsi" w:eastAsiaTheme="majorEastAsia" w:hAnsiTheme="majorHAnsi" w:cstheme="majorBidi"/>
-      <w:color w:val="2E74B5" w:themeColor="accent1" w:themeShade="BF"/>
+      <w:color w:val="004747" w:themeColor="accent1" w:themeShade="BF"/>
       <w:sz w:val="32"/>
       <w:szCs w:val="32"/>
     </w:rPr>
@@ -20940,7 +20562,7 @@
     </w:pPr>
     <w:rPr>
       <w:rFonts w:asciiTheme="majorHAnsi" w:eastAsiaTheme="majorEastAsia" w:hAnsiTheme="majorHAnsi" w:cstheme="majorBidi"/>
-      <w:color w:val="2E74B5" w:themeColor="accent1" w:themeShade="BF"/>
+      <w:color w:val="004747" w:themeColor="accent1" w:themeShade="BF"/>
       <w:sz w:val="26"/>
       <w:szCs w:val="26"/>
     </w:rPr>
@@ -20966,7 +20588,7 @@
     </w:pPr>
     <w:rPr>
       <w:rFonts w:asciiTheme="majorHAnsi" w:eastAsiaTheme="majorEastAsia" w:hAnsiTheme="majorHAnsi" w:cstheme="majorBidi"/>
-      <w:color w:val="1F4D78" w:themeColor="accent1" w:themeShade="7F"/>
+      <w:color w:val="002F2F" w:themeColor="accent1" w:themeShade="7F"/>
       <w:sz w:val="24"/>
       <w:szCs w:val="24"/>
     </w:rPr>
@@ -20994,7 +20616,7 @@
       <w:rFonts w:asciiTheme="majorHAnsi" w:eastAsiaTheme="majorEastAsia" w:hAnsiTheme="majorHAnsi" w:cstheme="majorBidi"/>
       <w:i/>
       <w:iCs/>
-      <w:color w:val="2E74B5" w:themeColor="accent1" w:themeShade="BF"/>
+      <w:color w:val="004747" w:themeColor="accent1" w:themeShade="BF"/>
     </w:rPr>
   </w:style>
   <w:style w:type="paragraph" w:styleId="Heading5">
@@ -21018,7 +20640,7 @@
     </w:pPr>
     <w:rPr>
       <w:rFonts w:asciiTheme="majorHAnsi" w:eastAsiaTheme="majorEastAsia" w:hAnsiTheme="majorHAnsi" w:cstheme="majorBidi"/>
-      <w:color w:val="2E74B5" w:themeColor="accent1" w:themeShade="BF"/>
+      <w:color w:val="004747" w:themeColor="accent1" w:themeShade="BF"/>
     </w:rPr>
   </w:style>
   <w:style w:type="paragraph" w:styleId="Heading6">
@@ -21043,7 +20665,7 @@
     </w:pPr>
     <w:rPr>
       <w:rFonts w:asciiTheme="majorHAnsi" w:eastAsiaTheme="majorEastAsia" w:hAnsiTheme="majorHAnsi" w:cstheme="majorBidi"/>
-      <w:color w:val="1F4D78" w:themeColor="accent1" w:themeShade="7F"/>
+      <w:color w:val="002F2F" w:themeColor="accent1" w:themeShade="7F"/>
     </w:rPr>
   </w:style>
   <w:style w:type="paragraph" w:styleId="Heading7">
@@ -21070,7 +20692,7 @@
       <w:rFonts w:asciiTheme="majorHAnsi" w:eastAsiaTheme="majorEastAsia" w:hAnsiTheme="majorHAnsi" w:cstheme="majorBidi"/>
       <w:i/>
       <w:iCs/>
-      <w:color w:val="1F4D78" w:themeColor="accent1" w:themeShade="7F"/>
+      <w:color w:val="002F2F" w:themeColor="accent1" w:themeShade="7F"/>
     </w:rPr>
   </w:style>
   <w:style w:type="paragraph" w:styleId="Heading8">
@@ -21138,6 +20760,7 @@
   <w:style w:type="table" w:default="1" w:styleId="TableNormal">
     <w:name w:val="Normal Table"/>
     <w:uiPriority w:val="99"/>
+    <w:semiHidden/>
     <w:unhideWhenUsed/>
     <w:tblPr>
       <w:tblInd w:w="0" w:type="dxa"/>
@@ -21163,7 +20786,7 @@
     <w:rsid w:val="00EB2200"/>
     <w:rPr>
       <w:rFonts w:asciiTheme="majorHAnsi" w:eastAsiaTheme="majorEastAsia" w:hAnsiTheme="majorHAnsi" w:cstheme="majorBidi"/>
-      <w:color w:val="2E74B5" w:themeColor="accent1" w:themeShade="BF"/>
+      <w:color w:val="004747" w:themeColor="accent1" w:themeShade="BF"/>
       <w:sz w:val="32"/>
       <w:szCs w:val="32"/>
     </w:rPr>
@@ -21210,7 +20833,7 @@
     <w:rsid w:val="00EB2200"/>
     <w:rPr>
       <w:rFonts w:asciiTheme="majorHAnsi" w:eastAsiaTheme="majorEastAsia" w:hAnsiTheme="majorHAnsi" w:cstheme="majorBidi"/>
-      <w:color w:val="2E74B5" w:themeColor="accent1" w:themeShade="BF"/>
+      <w:color w:val="004747" w:themeColor="accent1" w:themeShade="BF"/>
       <w:sz w:val="26"/>
       <w:szCs w:val="26"/>
     </w:rPr>
@@ -21223,7 +20846,7 @@
     <w:rsid w:val="00EB2200"/>
     <w:rPr>
       <w:rFonts w:asciiTheme="majorHAnsi" w:eastAsiaTheme="majorEastAsia" w:hAnsiTheme="majorHAnsi" w:cstheme="majorBidi"/>
-      <w:color w:val="1F4D78" w:themeColor="accent1" w:themeShade="7F"/>
+      <w:color w:val="002F2F" w:themeColor="accent1" w:themeShade="7F"/>
       <w:sz w:val="24"/>
       <w:szCs w:val="24"/>
     </w:rPr>
@@ -21238,7 +20861,7 @@
       <w:rFonts w:asciiTheme="majorHAnsi" w:eastAsiaTheme="majorEastAsia" w:hAnsiTheme="majorHAnsi" w:cstheme="majorBidi"/>
       <w:i/>
       <w:iCs/>
-      <w:color w:val="2E74B5" w:themeColor="accent1" w:themeShade="BF"/>
+      <w:color w:val="004747" w:themeColor="accent1" w:themeShade="BF"/>
     </w:rPr>
   </w:style>
   <w:style w:type="character" w:customStyle="1" w:styleId="Heading5Char">
@@ -21249,7 +20872,7 @@
     <w:rsid w:val="00EB2200"/>
     <w:rPr>
       <w:rFonts w:asciiTheme="majorHAnsi" w:eastAsiaTheme="majorEastAsia" w:hAnsiTheme="majorHAnsi" w:cstheme="majorBidi"/>
-      <w:color w:val="2E74B5" w:themeColor="accent1" w:themeShade="BF"/>
+      <w:color w:val="004747" w:themeColor="accent1" w:themeShade="BF"/>
     </w:rPr>
   </w:style>
   <w:style w:type="character" w:customStyle="1" w:styleId="Heading6Char">
@@ -21261,7 +20884,7 @@
     <w:rsid w:val="00EB2200"/>
     <w:rPr>
       <w:rFonts w:asciiTheme="majorHAnsi" w:eastAsiaTheme="majorEastAsia" w:hAnsiTheme="majorHAnsi" w:cstheme="majorBidi"/>
-      <w:color w:val="1F4D78" w:themeColor="accent1" w:themeShade="7F"/>
+      <w:color w:val="002F2F" w:themeColor="accent1" w:themeShade="7F"/>
     </w:rPr>
   </w:style>
   <w:style w:type="character" w:customStyle="1" w:styleId="Heading7Char">
@@ -21275,7 +20898,7 @@
       <w:rFonts w:asciiTheme="majorHAnsi" w:eastAsiaTheme="majorEastAsia" w:hAnsiTheme="majorHAnsi" w:cstheme="majorBidi"/>
       <w:i/>
       <w:iCs/>
-      <w:color w:val="1F4D78" w:themeColor="accent1" w:themeShade="7F"/>
+      <w:color w:val="002F2F" w:themeColor="accent1" w:themeShade="7F"/>
     </w:rPr>
   </w:style>
   <w:style w:type="character" w:customStyle="1" w:styleId="Heading8Char">
@@ -21342,7 +20965,7 @@
     <w:unhideWhenUsed/>
     <w:rsid w:val="00EB2200"/>
     <w:rPr>
-      <w:color w:val="0563C1" w:themeColor="hyperlink"/>
+      <w:color w:val="FFB92B" w:themeColor="hyperlink"/>
       <w:u w:val="single"/>
     </w:rPr>
   </w:style>
@@ -21568,7 +21191,7 @@
       <w:b/>
       <w:bCs/>
       <w:smallCaps/>
-      <w:color w:val="5B9BD5" w:themeColor="accent1"/>
+      <w:color w:val="005F5F" w:themeColor="accent1"/>
       <w:spacing w:val="5"/>
     </w:rPr>
   </w:style>
@@ -21670,7 +21293,7 @@
     <w:charset w:val="00"/>
     <w:family w:val="roman"/>
     <w:pitch w:val="variable"/>
-    <w:sig w:usb0="E0002EFF" w:usb1="C000785B" w:usb2="00000009" w:usb3="00000000" w:csb0="000001FF" w:csb1="00000000"/>
+    <w:sig w:usb0="E0002AFF" w:usb1="C0007843" w:usb2="00000009" w:usb3="00000000" w:csb0="000001FF" w:csb1="00000000"/>
   </w:font>
   <w:font w:name="Courier New">
     <w:panose1 w:val="02070309020205020404"/>
@@ -21691,14 +21314,14 @@
     <w:charset w:val="00"/>
     <w:family w:val="swiss"/>
     <w:pitch w:val="variable"/>
-    <w:sig w:usb0="E0002AFF" w:usb1="C000247B" w:usb2="00000009" w:usb3="00000000" w:csb0="000001FF" w:csb1="00000000"/>
+    <w:sig w:usb0="E0002AFF" w:usb1="4000ACFF" w:usb2="00000001" w:usb3="00000000" w:csb0="000001FF" w:csb1="00000000"/>
   </w:font>
   <w:font w:name="Calibri Light">
     <w:panose1 w:val="020F0302020204030204"/>
     <w:charset w:val="00"/>
     <w:family w:val="swiss"/>
     <w:pitch w:val="variable"/>
-    <w:sig w:usb0="E0002AFF" w:usb1="C000247B" w:usb2="00000009" w:usb3="00000000" w:csb0="000001FF" w:csb1="00000000"/>
+    <w:sig w:usb0="A0002AEF" w:usb1="4000207B" w:usb2="00000000" w:usb3="00000000" w:csb0="000001FF" w:csb1="00000000"/>
   </w:font>
 </w:fonts>
 </file>
@@ -21730,6 +21353,7 @@
     <w:rsid w:val="00857593"/>
     <w:rsid w:val="00A751E6"/>
     <w:rsid w:val="00AE0B45"/>
+    <w:rsid w:val="00C224B2"/>
     <w:rsid w:val="00D81927"/>
     <w:rsid w:val="00E1370F"/>
     <w:rsid w:val="00E82D20"/>
@@ -21774,7 +21398,7 @@
       </w:pPr>
     </w:pPrDefault>
   </w:docDefaults>
-  <w:latentStyles w:defLockedState="0" w:defUIPriority="99" w:defSemiHidden="0" w:defUnhideWhenUsed="0" w:defQFormat="0" w:count="375">
+  <w:latentStyles w:defLockedState="0" w:defUIPriority="99" w:defSemiHidden="0" w:defUnhideWhenUsed="0" w:defQFormat="0" w:count="376">
     <w:lsdException w:name="Normal" w:uiPriority="0" w:qFormat="1"/>
     <w:lsdException w:name="heading 1" w:uiPriority="9" w:qFormat="1"/>
     <w:lsdException w:name="heading 2" w:semiHidden="1" w:uiPriority="9" w:unhideWhenUsed="1" w:qFormat="1"/>
@@ -21880,7 +21504,6 @@
     <w:lsdException w:name="HTML Sample" w:semiHidden="1" w:unhideWhenUsed="1"/>
     <w:lsdException w:name="HTML Typewriter" w:semiHidden="1" w:unhideWhenUsed="1"/>
     <w:lsdException w:name="HTML Variable" w:semiHidden="1" w:unhideWhenUsed="1"/>
-    <w:lsdException w:name="Normal Table" w:semiHidden="1" w:unhideWhenUsed="1"/>
     <w:lsdException w:name="annotation subject" w:semiHidden="1" w:unhideWhenUsed="1"/>
     <w:lsdException w:name="No List" w:semiHidden="1" w:unhideWhenUsed="1"/>
     <w:lsdException w:name="Outline List 1" w:semiHidden="1" w:unhideWhenUsed="1"/>
@@ -21927,10 +21550,8 @@
     <w:lsdException w:name="Table Subtle 2" w:semiHidden="1" w:unhideWhenUsed="1"/>
     <w:lsdException w:name="Table Web 1" w:semiHidden="1" w:unhideWhenUsed="1"/>
     <w:lsdException w:name="Table Web 2" w:semiHidden="1" w:unhideWhenUsed="1"/>
-    <w:lsdException w:name="Table Web 3" w:semiHidden="1" w:unhideWhenUsed="1"/>
     <w:lsdException w:name="Balloon Text" w:semiHidden="1" w:unhideWhenUsed="1"/>
     <w:lsdException w:name="Table Grid" w:uiPriority="39"/>
-    <w:lsdException w:name="Table Theme" w:semiHidden="1" w:unhideWhenUsed="1"/>
     <w:lsdException w:name="Placeholder Text" w:semiHidden="1"/>
     <w:lsdException w:name="No Spacing" w:uiPriority="1" w:qFormat="1"/>
     <w:lsdException w:name="Light Shading" w:uiPriority="60"/>
@@ -22150,6 +21771,7 @@
     <w:lsdException w:name="Smart Hyperlink" w:semiHidden="1" w:unhideWhenUsed="1"/>
     <w:lsdException w:name="Hashtag" w:semiHidden="1" w:unhideWhenUsed="1"/>
     <w:lsdException w:name="Unresolved Mention" w:semiHidden="1" w:unhideWhenUsed="1"/>
+    <w:lsdException w:name="Smart Link" w:semiHidden="1" w:unhideWhenUsed="1"/>
   </w:latentStyles>
   <w:style w:type="paragraph" w:default="1" w:styleId="Normal">
     <w:name w:val="Normal"/>
@@ -22225,7 +21847,7 @@
 <file path=word/theme/theme1.xml><?xml version="1.0" encoding="utf-8"?>
 <a:theme xmlns:a="http://schemas.openxmlformats.org/drawingml/2006/main" name="Office Theme">
   <a:themeElements>
-    <a:clrScheme name="Office">
+    <a:clrScheme name="QControl">
       <a:dk1>
         <a:sysClr val="windowText" lastClr="000000"/>
       </a:dk1>
@@ -22239,28 +21861,28 @@
         <a:srgbClr val="E7E6E6"/>
       </a:lt2>
       <a:accent1>
-        <a:srgbClr val="5B9BD5"/>
+        <a:srgbClr val="005F5F"/>
       </a:accent1>
       <a:accent2>
-        <a:srgbClr val="ED7D31"/>
+        <a:srgbClr val="0B286A"/>
       </a:accent2>
       <a:accent3>
         <a:srgbClr val="A5A5A5"/>
       </a:accent3>
       <a:accent4>
-        <a:srgbClr val="FFC000"/>
+        <a:srgbClr val="9E6A00"/>
       </a:accent4>
       <a:accent5>
-        <a:srgbClr val="4472C4"/>
+        <a:srgbClr val="9E4800"/>
       </a:accent5>
       <a:accent6>
         <a:srgbClr val="70AD47"/>
       </a:accent6>
       <a:hlink>
-        <a:srgbClr val="0563C1"/>
+        <a:srgbClr val="FFB92B"/>
       </a:hlink>
       <a:folHlink>
-        <a:srgbClr val="954F72"/>
+        <a:srgbClr val="9E6A00"/>
       </a:folHlink>
     </a:clrScheme>
     <a:fontScheme name="Office">
@@ -22525,7 +22147,7 @@
 </file>
 
 <file path=customXml/itemProps2.xml><?xml version="1.0" encoding="utf-8"?>
-<ds:datastoreItem xmlns:ds="http://schemas.openxmlformats.org/officeDocument/2006/customXml" ds:itemID="{5269A84A-2C2A-4F89-ACDB-07786D77C6F3}">
+<ds:datastoreItem xmlns:ds="http://schemas.openxmlformats.org/officeDocument/2006/customXml" ds:itemID="{F7E7F77B-8FA4-4218-BD41-23CE96C5239E}">
   <ds:schemaRefs>
     <ds:schemaRef ds:uri="http://schemas.openxmlformats.org/officeDocument/2006/bibliography"/>
   </ds:schemaRefs>

</xml_diff>